<commit_message>
Corrijo la frase 'nos' que no debe incluirse
</commit_message>
<xml_diff>
--- a/TesisFinal.docx
+++ b/TesisFinal.docx
@@ -1595,7 +1595,15 @@
           <w:b/>
           <w:lang w:val="es-ES_tradnl" w:bidi="en-US"/>
         </w:rPr>
-        <w:t>DAYTON ESTUARDO AGADALLY GARCIA MONTUFAR</w:t>
+        <w:t>DAYTÓN ESTUARDO AGADALLY GARCÍA MONTÚ</w:t>
+      </w:r>
+      <w:r>
+        <w:rPr>
+          <w:rFonts w:eastAsia="Times New Roman" w:cs="Arial"/>
+          <w:b/>
+          <w:lang w:val="es-ES_tradnl" w:bidi="en-US"/>
+        </w:rPr>
+        <w:t>FAR</w:t>
       </w:r>
     </w:p>
     <w:p>
@@ -2638,7 +2646,16 @@
           <w:noProof/>
           <w:lang w:val="es-ES_tradnl" w:eastAsia="es-GT"/>
         </w:rPr>
-        <w:t>Dayton Estuardo Agdally Garcia Montufar</w:t>
+        <w:t>Daytón Estuardo Agdally García Montú</w:t>
+      </w:r>
+      <w:r>
+        <w:rPr>
+          <w:rFonts w:cs="Arial"/>
+          <w:b/>
+          <w:noProof/>
+          <w:lang w:val="es-ES_tradnl" w:eastAsia="es-GT"/>
+        </w:rPr>
+        <w:t>far</w:t>
       </w:r>
     </w:p>
     <w:p>
@@ -12655,7 +12672,49 @@
         <w:rPr>
           <w:lang w:val="es-ES_tradnl"/>
         </w:rPr>
-        <w:t>Este proyecto consiste en el desarrollo de un modulo de software para el sistema DTT</w:t>
+        <w:t xml:space="preserve">En este trabajo </w:t>
+      </w:r>
+      <w:r>
+        <w:rPr>
+          <w:lang w:val="es-ES_tradnl"/>
+        </w:rPr>
+        <w:t>se abordaran</w:t>
+      </w:r>
+      <w:r>
+        <w:rPr>
+          <w:lang w:val="es-ES_tradnl"/>
+        </w:rPr>
+        <w:t xml:space="preserve"> generalidad</w:t>
+      </w:r>
+      <w:r>
+        <w:rPr>
+          <w:lang w:val="es-ES_tradnl"/>
+        </w:rPr>
+        <w:t>es</w:t>
+      </w:r>
+      <w:r>
+        <w:rPr>
+          <w:lang w:val="es-ES_tradnl"/>
+        </w:rPr>
+        <w:t xml:space="preserve"> acerca del </w:t>
+      </w:r>
+      <w:r>
+        <w:rPr>
+          <w:lang w:val="es-ES_tradnl"/>
+        </w:rPr>
+        <w:t>desarrollo de</w:t>
+      </w:r>
+      <w:r>
+        <w:rPr>
+          <w:lang w:val="es-ES_tradnl"/>
+        </w:rPr>
+        <w:t>l</w:t>
+      </w:r>
+      <w:r>
+        <w:rPr>
+          <w:lang w:val="es-ES_tradnl"/>
+        </w:rPr>
+        <w:t xml:space="preserve"> modulo de software para el sistema DTT</w:t>
       </w:r>
       <w:r>
         <w:rPr>
@@ -12679,78 +12738,25 @@
         <w:rPr>
           <w:lang w:val="es-ES_tradnl"/>
         </w:rPr>
+        <w:t xml:space="preserve">siendo este modulo el que </w:t>
+      </w:r>
+      <w:r>
+        <w:rPr>
+          <w:lang w:val="es-ES_tradnl"/>
+        </w:rPr>
         <w:t>permite</w:t>
       </w:r>
       <w:r>
         <w:rPr>
           <w:lang w:val="es-ES_tradnl"/>
         </w:rPr>
-        <w:t xml:space="preserve"> la creación de pruebas de conocimiento tipo cuestionario, donde se podrán incluir tres tipos de preguntas, las cuales son:</w:t>
-      </w:r>
-    </w:p>
-    <w:p>
-      <w:pPr>
-        <w:ind w:firstLine="360"/>
-        <w:rPr>
-          <w:lang w:val="es-ES_tradnl"/>
-        </w:rPr>
-      </w:pPr>
-    </w:p>
-    <w:p>
-      <w:pPr>
-        <w:numPr>
-          <w:ilvl w:val="0"/>
-          <w:numId w:val="12"/>
-        </w:numPr>
-        <w:rPr>
-          <w:lang w:val="es-ES_tradnl"/>
-        </w:rPr>
-      </w:pPr>
-      <w:r>
-        <w:rPr>
-          <w:lang w:val="es-ES_tradnl"/>
-        </w:rPr>
-        <w:t>Directas: El estudiantes deberá contestar escribiendo la respuesta correcta a en el campo de texto identificado para el ingreso de la misma.</w:t>
-      </w:r>
-    </w:p>
-    <w:p>
-      <w:pPr>
-        <w:numPr>
-          <w:ilvl w:val="0"/>
-          <w:numId w:val="12"/>
-        </w:numPr>
-        <w:rPr>
-          <w:lang w:val="es-ES_tradnl"/>
-        </w:rPr>
-      </w:pPr>
-      <w:r>
-        <w:rPr>
-          <w:lang w:val="es-ES_tradnl"/>
-        </w:rPr>
-        <w:t>Falso/</w:t>
-      </w:r>
-      <w:r>
-        <w:rPr>
-          <w:lang w:val="es-ES_tradnl"/>
-        </w:rPr>
-        <w:t>Verdadero: Es estudiante deberá seleccionar la opción que mas se adecue al enunciado en la pregunta con el fin de determinar su veracidad.</w:t>
-      </w:r>
-    </w:p>
-    <w:p>
-      <w:pPr>
-        <w:numPr>
-          <w:ilvl w:val="0"/>
-          <w:numId w:val="12"/>
-        </w:numPr>
-        <w:rPr>
-          <w:lang w:val="es-ES_tradnl"/>
-        </w:rPr>
-      </w:pPr>
-      <w:r>
-        <w:rPr>
-          <w:lang w:val="es-ES_tradnl"/>
-        </w:rPr>
-        <w:t>Opción Múltiple: Se dará una lista de posible respuestas al enunciado, y se deben seleccionar la o las respuestas correctas.</w:t>
+        <w:t xml:space="preserve"> la creación de pruebas de conocimiento tipo cuestionario</w:t>
+      </w:r>
+      <w:r>
+        <w:rPr>
+          <w:lang w:val="es-ES_tradnl"/>
+        </w:rPr>
+        <w:t>.</w:t>
       </w:r>
     </w:p>
     <w:p>
@@ -14354,87 +14360,297 @@
         <w:rPr>
           <w:lang w:val="es-ES_tradnl"/>
         </w:rPr>
-        <w:t>Este proyecto consiste básicamente en la elaboración de un nuevo modulo de software a incluir en Proyecto de Transferencia de Tecnología DTT, por sus siglas, utilizado en la escuela de Ciencias y Sistemas, Facultad de Ingeniería, Universidad de San Carlos de Guatemala, el cual incorpora las funcionalidades necesarias y pertinentes que permiten la implementación de la metodología de evaluación de aprendizaje basada en exámenes.</w:t>
-      </w:r>
-    </w:p>
-    <w:p>
-      <w:pPr>
-        <w:rPr>
-          <w:lang w:val="es-ES_tradnl"/>
-        </w:rPr>
-      </w:pPr>
-    </w:p>
-    <w:p>
-      <w:pPr>
-        <w:rPr>
-          <w:lang w:val="es-ES_tradnl"/>
-        </w:rPr>
-      </w:pPr>
-      <w:r>
-        <w:rPr>
-          <w:lang w:val="es-ES_tradnl"/>
-        </w:rPr>
-        <w:t>Esta metodología está compuesta de etapas: planificación, implementación y evaluación, siendo esta ultima de tipo examen, elaborado como un conjunto de preguntas, dichas preguntas pueden ser de tres tipos: pregunta de opción múltiple, pregunta de falso o verdadero y pregunta de respuesta directa.</w:t>
-      </w:r>
-    </w:p>
-    <w:p>
-      <w:pPr>
-        <w:rPr>
-          <w:lang w:val="es-ES_tradnl"/>
-        </w:rPr>
-      </w:pPr>
-    </w:p>
-    <w:p>
-      <w:pPr>
-        <w:rPr>
-          <w:lang w:val="es-ES_tradnl"/>
-        </w:rPr>
-      </w:pPr>
-      <w:r>
-        <w:rPr>
-          <w:lang w:val="es-ES_tradnl"/>
-        </w:rPr>
-        <w:t>La fase de planificación e implementación es realizada por los tutores académicos y/o ingenieros responsables de las cátedras, siendo el sistema DTT una importante herramienta de apoyo en las mismas. El sistema susodicho solicita a los encargados de cada curso registrar la planificación del mismo en los primeros días de cada periodo académico, dicha planificación debe cumplir con los requerimientos establecidos por la facultad para el curso especifico y puede ser analizada por usuario administrador del sistema, rol que ocupa el coordinar del Proyecto DTT, en la actualidad el ing. Miguel Marín,  quien es el encargado de tomar las medidas pertinentes antes el incumplimiento de alguna actividad obligatoria con miras en la excelencia académica. Un aspecto importante del sistema DTT es que permite a los tutores e ingeniero seguir la metodología de trabajo que ellos consideren apropiada para el curso que imparte, estableciendo las actividades, fechas y ponderaciones según consideren,  siempre y cuando la planificación que ellos mismos han realizado se cumpla, lo cual se vera reflejado en los reportes que se generan por el sistema  para el control correspondiente.</w:t>
-      </w:r>
-    </w:p>
-    <w:p>
-      <w:pPr>
-        <w:rPr>
-          <w:lang w:val="es-ES_tradnl"/>
-        </w:rPr>
-      </w:pPr>
-    </w:p>
-    <w:p>
-      <w:pPr>
-        <w:rPr>
-          <w:lang w:val="es-ES_tradnl"/>
-        </w:rPr>
-      </w:pPr>
-      <w:r>
-        <w:rPr>
-          <w:lang w:val="es-ES_tradnl"/>
-        </w:rPr>
-        <w:t>Para la fase de evaluación se incorpora el este proyecto como modulo del Sistema DTT, con el cual permite la creación de los exámenes y la publicación de los mismo para que los estudiantes puedan rendirlos en las fechas establecidas en la fase de planificación para ellos es necesario que el tutor académico y/o ingeniero de cátedra, relaciones una evaluación existente en la galería de evaluaciones del curso, en la cual podrá incluir nuevas evaluaciones o reutilizar las existentes,  a una actividad incluida en la planificación, lo que provocara que la calificación de la actividad se realice de forma automática y se almacene en los registros del sistema. Tras finalizada una actividad de evaluación se pueden consultar los reportes correspondientes a ella en el apartado reportes de este modulo de software que permite al usuario visualizar información como la media, la moda, la mediana, la dispersión de notas, las notas máximas y mínimas y los porcentajes de aprobados y reprobados en cada evaluación (Se aprueba con 61% según lo establecido en la facultad).</w:t>
-      </w:r>
-    </w:p>
-    <w:p>
-      <w:pPr>
-        <w:rPr>
-          <w:lang w:val="es-ES_tradnl"/>
-        </w:rPr>
-      </w:pPr>
-    </w:p>
-    <w:p>
-      <w:pPr>
-        <w:rPr>
-          <w:lang w:val="es-ES_tradnl"/>
-        </w:rPr>
-      </w:pPr>
-      <w:r>
-        <w:rPr>
-          <w:lang w:val="es-ES_tradnl"/>
-        </w:rPr>
-        <w:t>Para la elaboración de este proyecto se ha seguido un modelo arquitectónico de tres capas, que implementa las capas de modelo, vista y controlador, siguiendo la arquitectura base del Sistema DTT , escrito en el lenguaje de programación Python en su plataforma web llamada Web2py. Por motivos de rendimiento y acople de funcionalidad la base de datos de este modulo se maneja con el motor de base de datos no relacionales llamado Redis a través de estructuras de datos en formato JSON, mas adelante en este capitulo se presenta la descripción y justificación que ha llevado a la elección de esta tecnología y los beneficios que se han obtenido con su implementación.</w:t>
+        <w:t>El</w:t>
+      </w:r>
+      <w:r>
+        <w:rPr>
+          <w:lang w:val="es-ES_tradnl"/>
+        </w:rPr>
+        <w:t xml:space="preserve"> proyecto consiste en la elaboración de un nuevo modulo de software a incluir en Proyecto de Transferencia de Tecnología DTT, por sus siglas, utilizado en la escuela de Ciencias y Sistemas, Facultad de Ingeniería, Universidad de San Carlos de Guatemala, </w:t>
+      </w:r>
+      <w:r>
+        <w:rPr>
+          <w:lang w:val="es-ES_tradnl"/>
+        </w:rPr>
+        <w:t>incorporando</w:t>
+      </w:r>
+      <w:r>
+        <w:rPr>
+          <w:lang w:val="es-ES_tradnl"/>
+        </w:rPr>
+        <w:t xml:space="preserve"> las funcionalidades necesarias y pertinentes que permiten la implementación de la metodología de evaluación de aprendizaje basada en exámenes.</w:t>
+      </w:r>
+    </w:p>
+    <w:p>
+      <w:pPr>
+        <w:rPr>
+          <w:lang w:val="es-ES_tradnl"/>
+        </w:rPr>
+      </w:pPr>
+    </w:p>
+    <w:p>
+      <w:pPr>
+        <w:rPr>
+          <w:lang w:val="es-ES_tradnl"/>
+        </w:rPr>
+      </w:pPr>
+      <w:r>
+        <w:rPr>
+          <w:lang w:val="es-ES_tradnl"/>
+        </w:rPr>
+        <w:t xml:space="preserve">La </w:t>
+      </w:r>
+      <w:r>
+        <w:rPr>
+          <w:lang w:val="es-ES_tradnl"/>
+        </w:rPr>
+        <w:t>metodología está compuesta de etapas: planificación, implementación y evaluación, siendo esta ultima de tipo examen, elaborado como un conjunto de preguntas, dichas preguntas pueden ser de tres tipos: pregunta de opción múltiple, pregunta de falso o verdadero y pregunta de respuesta directa.</w:t>
+      </w:r>
+    </w:p>
+    <w:p>
+      <w:pPr>
+        <w:rPr>
+          <w:lang w:val="es-ES_tradnl"/>
+        </w:rPr>
+      </w:pPr>
+    </w:p>
+    <w:p>
+      <w:pPr>
+        <w:rPr>
+          <w:lang w:val="es-ES_tradnl"/>
+        </w:rPr>
+      </w:pPr>
+      <w:r>
+        <w:rPr>
+          <w:lang w:val="es-ES_tradnl"/>
+        </w:rPr>
+        <w:t>La fase de planificación e implementación es realizada por los tutores académicos y/o ingenieros responsables de las cátedras, siendo el sistema DTT una importante herramienta de apoyo en las mismas. El sistema susodicho solicita a los encargados de cada curso</w:t>
+      </w:r>
+      <w:r>
+        <w:rPr>
+          <w:lang w:val="es-ES_tradnl"/>
+        </w:rPr>
+        <w:t xml:space="preserve"> registrar la planificación </w:t>
+      </w:r>
+      <w:r>
+        <w:rPr>
+          <w:lang w:val="es-ES_tradnl"/>
+        </w:rPr>
+        <w:t xml:space="preserve">en los primeros días de cada periodo académico, </w:t>
+      </w:r>
+      <w:r>
+        <w:rPr>
+          <w:lang w:val="es-ES_tradnl"/>
+        </w:rPr>
+        <w:t>se debe</w:t>
+      </w:r>
+      <w:r>
+        <w:rPr>
+          <w:lang w:val="es-ES_tradnl"/>
+        </w:rPr>
+        <w:t xml:space="preserve"> cumplir con los requerimientos establecidos por la facultad para el curso especifico y </w:t>
+      </w:r>
+      <w:r>
+        <w:rPr>
+          <w:lang w:val="es-ES_tradnl"/>
+        </w:rPr>
+        <w:t>se analiza</w:t>
+      </w:r>
+      <w:r>
+        <w:rPr>
+          <w:lang w:val="es-ES_tradnl"/>
+        </w:rPr>
+        <w:t xml:space="preserve"> por us</w:t>
+      </w:r>
+      <w:r>
+        <w:rPr>
+          <w:lang w:val="es-ES_tradnl"/>
+        </w:rPr>
+        <w:t>uario administrador del sistema;</w:t>
+      </w:r>
+      <w:r>
+        <w:rPr>
+          <w:lang w:val="es-ES_tradnl"/>
+        </w:rPr>
+        <w:t xml:space="preserve"> rol que ocupa el coordinar del Proyecto DTT, en la actualidad el ing. Miguel Marín</w:t>
+      </w:r>
+      <w:r>
+        <w:rPr>
+          <w:lang w:val="es-ES_tradnl"/>
+        </w:rPr>
+        <w:t xml:space="preserve">. </w:t>
+      </w:r>
+      <w:r>
+        <w:rPr>
+          <w:lang w:val="es-ES_tradnl"/>
+        </w:rPr>
+        <w:t>Un aspecto importante del sistema DTT es que permite a los tutores e ingeniero seguir la metodología de trabajo que ellos consideren apropiada para el curso que imparte, estableciendo las actividades, fechas y ponderaciones según consideren</w:t>
+      </w:r>
+      <w:r>
+        <w:rPr>
+          <w:lang w:val="es-ES_tradnl"/>
+        </w:rPr>
+        <w:t>.</w:t>
+      </w:r>
+    </w:p>
+    <w:p>
+      <w:pPr>
+        <w:rPr>
+          <w:lang w:val="es-ES_tradnl"/>
+        </w:rPr>
+      </w:pPr>
+    </w:p>
+    <w:p>
+      <w:pPr>
+        <w:rPr>
+          <w:lang w:val="es-ES_tradnl"/>
+        </w:rPr>
+      </w:pPr>
+      <w:r>
+        <w:rPr>
+          <w:lang w:val="es-ES_tradnl"/>
+        </w:rPr>
+        <w:t xml:space="preserve">Para la fase de evaluación se incorpora </w:t>
+      </w:r>
+      <w:r>
+        <w:rPr>
+          <w:lang w:val="es-ES_tradnl"/>
+        </w:rPr>
+        <w:t>este modulo de software en el</w:t>
+      </w:r>
+      <w:r>
+        <w:rPr>
+          <w:lang w:val="es-ES_tradnl"/>
+        </w:rPr>
+        <w:t xml:space="preserve"> Sistema DTT, </w:t>
+      </w:r>
+      <w:r>
+        <w:rPr>
+          <w:lang w:val="es-ES_tradnl"/>
+        </w:rPr>
+        <w:t>permitiendo</w:t>
+      </w:r>
+      <w:r>
+        <w:rPr>
+          <w:lang w:val="es-ES_tradnl"/>
+        </w:rPr>
+        <w:t xml:space="preserve"> la creación de exámenes y la publicación de los mismo para que los estudiantes puedan rendirlos en las fechas establecidas</w:t>
+      </w:r>
+      <w:r>
+        <w:rPr>
+          <w:lang w:val="es-ES_tradnl"/>
+        </w:rPr>
+        <w:t xml:space="preserve">, siendo necesario </w:t>
+      </w:r>
+      <w:r>
+        <w:rPr>
+          <w:lang w:val="es-ES_tradnl"/>
+        </w:rPr>
+        <w:t>que el tutor académico y/o ingeniero de c</w:t>
+      </w:r>
+      <w:r>
+        <w:rPr>
+          <w:lang w:val="es-ES_tradnl"/>
+        </w:rPr>
+        <w:t>átedra, relacione</w:t>
+      </w:r>
+      <w:r>
+        <w:rPr>
+          <w:lang w:val="es-ES_tradnl"/>
+        </w:rPr>
+        <w:t xml:space="preserve"> una evaluación existente en la ga</w:t>
+      </w:r>
+      <w:r>
+        <w:rPr>
+          <w:lang w:val="es-ES_tradnl"/>
+        </w:rPr>
+        <w:t>lería de evaluaciones del curso</w:t>
+      </w:r>
+      <w:r>
+        <w:rPr>
+          <w:lang w:val="es-ES_tradnl"/>
+        </w:rPr>
+        <w:t xml:space="preserve"> a una actividad incluida en la planificación, </w:t>
+      </w:r>
+      <w:r>
+        <w:rPr>
+          <w:lang w:val="es-ES_tradnl"/>
+        </w:rPr>
+        <w:t>esto provocara</w:t>
+      </w:r>
+      <w:r>
+        <w:rPr>
+          <w:lang w:val="es-ES_tradnl"/>
+        </w:rPr>
+        <w:t xml:space="preserve"> que la calificación de la actividad se realice de forma automática y se almacene en los registros del sistema. </w:t>
+      </w:r>
+      <w:r>
+        <w:rPr>
+          <w:lang w:val="es-ES_tradnl"/>
+        </w:rPr>
+        <w:t>La reportaría estadística estará disponible al finalizar la evaluación</w:t>
+      </w:r>
+      <w:r>
+        <w:rPr>
+          <w:lang w:val="es-ES_tradnl"/>
+        </w:rPr>
+        <w:t>, permitiendo ver información como numero de estudiantes</w:t>
+      </w:r>
+      <w:r>
+        <w:rPr>
+          <w:lang w:val="es-ES_tradnl"/>
+        </w:rPr>
+        <w:t xml:space="preserve"> aprobados y reprobados (Se aprueba con 61% según lo establecido en la facultad).</w:t>
+      </w:r>
+    </w:p>
+    <w:p>
+      <w:pPr>
+        <w:rPr>
+          <w:lang w:val="es-ES_tradnl"/>
+        </w:rPr>
+      </w:pPr>
+    </w:p>
+    <w:p>
+      <w:pPr>
+        <w:rPr>
+          <w:lang w:val="es-ES_tradnl"/>
+        </w:rPr>
+      </w:pPr>
+      <w:r>
+        <w:rPr>
+          <w:lang w:val="es-ES_tradnl"/>
+        </w:rPr>
+        <w:t>Se implementa un modelo</w:t>
+      </w:r>
+      <w:r>
+        <w:rPr>
+          <w:lang w:val="es-ES_tradnl"/>
+        </w:rPr>
+        <w:t xml:space="preserve"> arquitectónico de tres capas, que </w:t>
+      </w:r>
+      <w:r>
+        <w:rPr>
+          <w:lang w:val="es-ES_tradnl"/>
+        </w:rPr>
+        <w:t>utiliza</w:t>
+      </w:r>
+      <w:r>
+        <w:rPr>
+          <w:lang w:val="es-ES_tradnl"/>
+        </w:rPr>
+        <w:t xml:space="preserve"> las capas de modelo, vista y controlador, siguiendo la ar</w:t>
+      </w:r>
+      <w:r>
+        <w:rPr>
+          <w:lang w:val="es-ES_tradnl"/>
+        </w:rPr>
+        <w:t>quitectura base del Sistema DTT</w:t>
+      </w:r>
+      <w:r>
+        <w:rPr>
+          <w:lang w:val="es-ES_tradnl"/>
+        </w:rPr>
+        <w:t>, escrito en el lenguaje de programación Python en su plataforma web llamada Web2py. Por motivos de rendimiento y acople de funcionalidad la base de datos de este modulo se maneja con el motor de base de datos no relacionales llamado Redis a través de estructuras de datos en formato JSON, mas adelante en este capitulo se presenta la descripción y justificación que ha llevado a la elección de esta tecnología y los beneficios que se han obtenido con su implementación.</w:t>
       </w:r>
     </w:p>
     <w:p>
@@ -14503,7 +14719,7 @@
         <w:rPr>
           <w:lang w:val="es-ES_tradnl"/>
         </w:rPr>
-        <w:t xml:space="preserve">Web2py es un marco de trabajo  que utiliza el lenguaje de programación Python,  y un paradigma o arquitectura basada en tres capas, Modelo-Vista-Controlador, MVC. La investigación basada en diseño, IBD, se enfoca principalmente en la migración de procesos que se realizan de forma tradicional, sin uso de sistemas de software, a el rediseño y optimización de los mismo apoyándonos de las tecnología de información ,TI. La elección de la arquitectura de software es sumamente importante en una investigación basada en diseño, ya esta es capaz de restringir la funcionalidad y desempeño de la lógica del negocio,  lo que podría repercutir directamente en la reingeniería del proceso en investigación. Web2py como casi cualquier marco de trabajo se adapta perfectamente a las investigaciones basadas en diseño, siendo muy importante considerar los alcances del proceso a investigar y la lógica de negocio, ya que aunque casi cualquier marco de trabajo se ajusta a una metodología de investigación basada en diseño, el proceso es el que restringe y nos guía a la elección del marco de trabajo adecuado. En el caso especifico de esta investigación, considerando los alcances y el flujo del proceso, Web2 se ajusta de forma adecuada a la reingeniería del proceso, gracias a la división lógica que Web2py realiza de la aplicación, dividiéndola en tres capas. </w:t>
+        <w:t xml:space="preserve">Web2py es un marco de trabajo  que utiliza el lenguaje de programación Python,  y un paradigma o arquitectura basada en tres capas, Modelo-Vista-Controlador, MVC. La investigación basada en diseño, IBD, se enfoca principalmente en la migración de procesos que se realizan de forma tradicional, sin uso de sistemas de software, a el rediseño y optimización de los mismo apoyándonos de las tecnología de información ,TI. La elección de la arquitectura de software es sumamente importante en una investigación basada en diseño, ya esta es capaz de restringir la funcionalidad y desempeño de la lógica del negocio,  lo que podría repercutir directamente en la reingeniería del proceso en investigación. Web2py como casi cualquier marco de trabajo se adapta perfectamente a las investigaciones basadas en diseño, siendo muy importante considerar los alcances del proceso a investigar y la lógica de negocio, ya que aunque casi cualquier marco de trabajo se ajusta a una metodología de investigación basada en diseño, el proceso es el que restringe y guía a la elección del marco de trabajo adecuado. En el caso especifico de esta investigación, considerando los alcances y el flujo del proceso, Web2 se ajusta de forma adecuada a la reingeniería del proceso, gracias a la división lógica que Web2py realiza de la aplicación, dividiéndola en tres capas. </w:t>
       </w:r>
     </w:p>
     <w:p>
@@ -14632,7 +14848,19 @@
         <w:rPr>
           <w:lang w:val="es-ES_tradnl"/>
         </w:rPr>
-        <w:t xml:space="preserve">Web2py es un marco de trabajo  que utiliza el lenguaje de programación Python,  y un paradigma o arquitectura basada en tres capas, Modelo-Vista-Controlador, MVC. La investigación basada en diseño, IBD, se enfoca principalmente en la migración de procesos que se realizan de forma tradicional, sin uso de sistemas de software, a el rediseño y optimización de los mismo apoyándonos de las tecnología de información ,TI. La elección de la arquitectura de software es sumamente importante en una investigación basada en diseño, ya esta es capaz de restringir la funcionalidad y desempeño de la lógica del negocio,  lo que podría repercutir directamente en la reingeniería del proceso en investigación. Web2py como casi cualquier marco de trabajo se adapta perfectamente a las investigaciones basadas en diseño, siendo muy importante considerar los alcances del proceso a investigar y la lógica de negocio, ya que aunque casi cualquier marco de trabajo se ajusta a una metodología de investigación basada en diseño, el proceso es el que restringe y nos guía a la elección del marco de trabajo adecuado. En el caso especifico de esta investigación, considerando los alcances y el flujo del proceso, Web2 se ajusta de forma adecuada a la reingeniería del proceso, gracias a la división lógica que Web2py realiza de la aplicación, dividiéndola en tres capas. </w:t>
+        <w:t>Web2py es un marco de trabajo  que utiliza el lenguaje de programación Python,  y un paradigma o arquitectura basada en tres capas, Modelo-Vista-Controlador, MVC. La investigación basada en diseño, IBD, se enfoca principalmente en la migración de procesos que se realizan de forma tradicional, sin uso de sistemas de software, a el rediseño y optimización de los mismo apoyándonos de las tecnología de información ,TI. La elección de la arquitectura de software es sumamente importante en una investigación basada en diseño, ya esta es capaz de restringir la funcionalidad y desempeño de la lógica del negocio,  lo que podría repercutir directamente en la reingeniería del proceso en investigación. Web2py como casi cualquier marco de trabajo se adapta perfectamente a las investigaciones basadas en diseño, siendo muy importante considerar los alcances del proceso a investigar y la lógica de negocio, ya que aunque casi cualquier marco de trabajo se ajusta a una metodología de investigación basada en diseño, el pr</w:t>
+      </w:r>
+      <w:r>
+        <w:rPr>
+          <w:lang w:val="es-ES_tradnl"/>
+        </w:rPr>
+        <w:t xml:space="preserve">oceso es el que restringe y </w:t>
+      </w:r>
+      <w:r>
+        <w:rPr>
+          <w:lang w:val="es-ES_tradnl"/>
+        </w:rPr>
+        <w:t xml:space="preserve">guía a la elección del marco de trabajo adecuado. En el caso especifico de esta investigación, considerando los alcances y el flujo del proceso, Web2 se ajusta de forma adecuada a la reingeniería del proceso, gracias a la división lógica que Web2py realiza de la aplicación, dividiéndola en tres capas. </w:t>
       </w:r>
     </w:p>
     <w:p>
@@ -14735,7 +14963,19 @@
         <w:rPr>
           <w:lang w:val="es-ES_tradnl"/>
         </w:rPr>
-        <w:t>El sistema de base de datos relacional utilizado en el sistema DTT es MariaDB, por lo que en esta sección hablaremos de esta tecnología y de los sistemas no relacionales o No SQL a considerar en la implementación de este proyecto.</w:t>
+        <w:t xml:space="preserve">El sistema de base de datos relacional utilizado en el sistema DTT es MariaDB, por lo que en esta sección </w:t>
+      </w:r>
+      <w:r>
+        <w:rPr>
+          <w:lang w:val="es-ES_tradnl"/>
+        </w:rPr>
+        <w:t>se hablara</w:t>
+      </w:r>
+      <w:r>
+        <w:rPr>
+          <w:lang w:val="es-ES_tradnl"/>
+        </w:rPr>
+        <w:t xml:space="preserve"> de esta tecnología y de los sistemas no relacionales o No SQL a considerar en la implementación de este proyecto.</w:t>
       </w:r>
     </w:p>
     <w:p>
@@ -14779,7 +15019,31 @@
         <w:rPr>
           <w:lang w:val="es-ES_tradnl"/>
         </w:rPr>
-        <w:t>Existen una alta gama de Sistemas de Gestión de Bases de datos, DBSM, por sus siglas en ingles. El sistema DTT estructura su modelo de datos en MariaDB. MariaDB es un sistema de gestión de base de datos relacional, en la actualidad estos sistemas son los mas utilizados para el modelado de la información en prácticamente cualquier tipo de negocio, permiten estructurar la data en forma de tablas, semejante al modelo utilizado en las hojas de Microsoft Excel, los humanos solemos percibir dicha relación de esta forma, aunque internamente el sistema de base da datos se encarga de organizar la data para su optimo funcionamiento.  La investigación basada en diseño, en casi todo los procesos a investigar, busca mantener la persistencia de la información, por lo que los sistemas de base de datos son vitales para esta metodología de información, ya que permiten la persistencia de la información estructurada y el control de los procesos de negocio a nivel operativo, que es donde se utilizan con mayor frecuencia los sistemas relacionales. MariaDB al ser un sistema de base de datos relacional tiene gana mucha importancia y participación vital en la investigación basada en diseño y se acopla perfectamente al fin de la misma, que es hacer los procesos existentes mas óptimos a través del uso de tecnologías de la información TI.</w:t>
+        <w:t xml:space="preserve">Existen una alta gama de Sistemas de Gestión de Bases de datos, DBSM, por sus siglas en ingles. El sistema DTT estructura su modelo de datos en MariaDB. </w:t>
+      </w:r>
+      <w:r>
+        <w:rPr>
+          <w:lang w:val="es-ES_tradnl"/>
+        </w:rPr>
+        <w:t>siendo</w:t>
+      </w:r>
+      <w:r>
+        <w:rPr>
+          <w:lang w:val="es-ES_tradnl"/>
+        </w:rPr>
+        <w:t xml:space="preserve"> un sistema de gestión de base de datos relacional, en la actualidad estos sistemas son los mas utilizados para el modelado de la información en prácticamente cualquier tipo de negocio, permiten estructurar la data en forma de tablas, semejante al modelo utilizado en las hojas de Microsoft Excel, los humanos solemos percibir dicha relación de esta forma, aunque internamente el sistema de base da datos se encarga de organizar la data para su optimo funcionamiento.  La investigación basada en diseño, en casi todo los procesos a investigar, busca mantener la persistencia de la información, por lo que los sistemas de base de datos son vitales para esta metodología de información, ya que permiten la persistencia de la información estructurada y el control de los procesos de negocio a nivel operativo, que es donde se utilizan con mayor frecu</w:t>
+      </w:r>
+      <w:r>
+        <w:rPr>
+          <w:lang w:val="es-ES_tradnl"/>
+        </w:rPr>
+        <w:t>encia los sistemas relacionales,</w:t>
+      </w:r>
+      <w:r>
+        <w:rPr>
+          <w:lang w:val="es-ES_tradnl"/>
+        </w:rPr>
+        <w:t xml:space="preserve"> MariaDB al ser un sistema de base de datos relacional tiene gana mucha importancia y participación vital en la investigación basada en diseño y se acopla perfectamente al fin de la misma, que es hacer los procesos existentes mas óptimos a través del uso de tecnologías de la información TI.</w:t>
       </w:r>
     </w:p>
     <w:p>
@@ -14854,27 +15118,81 @@
         <w:rPr>
           <w:lang w:val="es-ES_tradnl"/>
         </w:rPr>
-        <w:t>Si hablamos de bases de datos NoSQL, la cosa se complica. A día de hoy existen unos 150 sistemas de bases de datos NoSQL. Elegir uno de ellos puede ser muy difícil, ya que ninguno ha obtenido todavía la fama que sí han conseguido las bases de datos relacionales.</w:t>
-      </w:r>
-    </w:p>
-    <w:p>
-      <w:pPr>
-        <w:rPr>
-          <w:lang w:val="es-ES_tradnl"/>
-        </w:rPr>
-      </w:pPr>
-    </w:p>
-    <w:p>
-      <w:pPr>
-        <w:rPr>
-          <w:lang w:val="es-ES_tradnl"/>
-        </w:rPr>
-      </w:pPr>
-      <w:r>
-        <w:rPr>
-          <w:lang w:val="es-ES_tradnl"/>
-        </w:rPr>
-        <w:t>Pero el problema principal que encontramos, es que aunque todas se denominan NoSQL, en realidad hay diferentes tipos. Dependiendo de lo que necesitemos, deberemos decantarnos por una u otra.</w:t>
+        <w:t>La elección de una base de datos NoSQL es mas compleja debido a que</w:t>
+      </w:r>
+      <w:r>
+        <w:rPr>
+          <w:lang w:val="es-ES_tradnl"/>
+        </w:rPr>
+        <w:t xml:space="preserve"> existen unos 150 sistemas de bases de datos NoSQL. Elegir uno de ellos puede ser muy difícil, ya que ninguno ha obtenido todavía la fama que sí han conseguido las bases de datos relacionales.</w:t>
+      </w:r>
+    </w:p>
+    <w:p>
+      <w:pPr>
+        <w:rPr>
+          <w:lang w:val="es-ES_tradnl"/>
+        </w:rPr>
+      </w:pPr>
+    </w:p>
+    <w:p>
+      <w:pPr>
+        <w:rPr>
+          <w:lang w:val="es-ES_tradnl"/>
+        </w:rPr>
+      </w:pPr>
+      <w:r>
+        <w:rPr>
+          <w:lang w:val="es-ES_tradnl"/>
+        </w:rPr>
+        <w:t xml:space="preserve">El </w:t>
+      </w:r>
+      <w:r>
+        <w:rPr>
+          <w:lang w:val="es-ES_tradnl"/>
+        </w:rPr>
+        <w:t>pro</w:t>
+      </w:r>
+      <w:r>
+        <w:rPr>
+          <w:lang w:val="es-ES_tradnl"/>
+        </w:rPr>
+        <w:t xml:space="preserve">blema principal es la </w:t>
+      </w:r>
+      <w:r>
+        <w:rPr>
+          <w:lang w:val="es-ES_tradnl"/>
+        </w:rPr>
+        <w:t xml:space="preserve">gran </w:t>
+      </w:r>
+      <w:r>
+        <w:rPr>
+          <w:lang w:val="es-ES_tradnl"/>
+        </w:rPr>
+        <w:t>variedad de tipos de sistemas NoSQL</w:t>
+      </w:r>
+      <w:r>
+        <w:rPr>
+          <w:lang w:val="es-ES_tradnl"/>
+        </w:rPr>
+        <w:t>. Dependiendo de lo que se necesite</w:t>
+      </w:r>
+      <w:r>
+        <w:rPr>
+          <w:lang w:val="es-ES_tradnl"/>
+        </w:rPr>
+        <w:t xml:space="preserve">, </w:t>
+      </w:r>
+      <w:r>
+        <w:rPr>
+          <w:lang w:val="es-ES_tradnl"/>
+        </w:rPr>
+        <w:t>se debe destacar una u otra</w:t>
+      </w:r>
+      <w:r>
+        <w:rPr>
+          <w:lang w:val="es-ES_tradnl"/>
+        </w:rPr>
+        <w:t>.</w:t>
       </w:r>
     </w:p>
     <w:p>
@@ -14974,6 +15292,69 @@
     </w:p>
     <w:p>
       <w:pPr>
+        <w:rPr>
+          <w:lang w:val="es-ES_tradnl"/>
+        </w:rPr>
+      </w:pPr>
+    </w:p>
+    <w:p>
+      <w:pPr>
+        <w:rPr>
+          <w:lang w:val="es-ES_tradnl"/>
+        </w:rPr>
+      </w:pPr>
+    </w:p>
+    <w:p>
+      <w:pPr>
+        <w:rPr>
+          <w:lang w:val="es-ES_tradnl"/>
+        </w:rPr>
+      </w:pPr>
+    </w:p>
+    <w:p>
+      <w:pPr>
+        <w:rPr>
+          <w:lang w:val="es-ES_tradnl"/>
+        </w:rPr>
+      </w:pPr>
+    </w:p>
+    <w:p>
+      <w:pPr>
+        <w:rPr>
+          <w:lang w:val="es-ES_tradnl"/>
+        </w:rPr>
+      </w:pPr>
+    </w:p>
+    <w:p>
+      <w:pPr>
+        <w:rPr>
+          <w:lang w:val="es-ES_tradnl"/>
+        </w:rPr>
+      </w:pPr>
+    </w:p>
+    <w:p>
+      <w:pPr>
+        <w:rPr>
+          <w:lang w:val="es-ES_tradnl"/>
+        </w:rPr>
+      </w:pPr>
+    </w:p>
+    <w:p>
+      <w:pPr>
+        <w:rPr>
+          <w:lang w:val="es-ES_tradnl"/>
+        </w:rPr>
+      </w:pPr>
+    </w:p>
+    <w:p>
+      <w:pPr>
+        <w:rPr>
+          <w:lang w:val="es-ES_tradnl"/>
+        </w:rPr>
+      </w:pPr>
+    </w:p>
+    <w:p>
+      <w:pPr>
         <w:pStyle w:val="Figuras"/>
         <w:rPr>
           <w:lang w:val="es-ES_tradnl"/>
@@ -14994,19 +15375,26 @@
           <w:lang w:val="es-ES_tradnl"/>
         </w:rPr>
       </w:pPr>
+    </w:p>
+    <w:p>
+      <w:pPr>
+        <w:rPr>
+          <w:lang w:val="es-ES_tradnl"/>
+        </w:rPr>
+      </w:pPr>
       <w:r>
         <w:rPr>
           <w:noProof/>
           <w:lang w:val="es-ES_tradnl"/>
         </w:rPr>
         <w:drawing>
-          <wp:anchor distT="0" distB="0" distL="114300" distR="114300" simplePos="0" relativeHeight="251668480" behindDoc="0" locked="0" layoutInCell="1" allowOverlap="1" wp14:anchorId="73F65E7B" wp14:editId="6D6A2713">
+          <wp:anchor distT="0" distB="0" distL="114300" distR="114300" simplePos="0" relativeHeight="251668480" behindDoc="0" locked="0" layoutInCell="1" allowOverlap="1" wp14:anchorId="73F65E7B" wp14:editId="1E2FCA6F">
             <wp:simplePos x="0" y="0"/>
             <wp:positionH relativeFrom="margin">
               <wp:posOffset>609600</wp:posOffset>
             </wp:positionH>
             <wp:positionV relativeFrom="margin">
-              <wp:posOffset>1257300</wp:posOffset>
+              <wp:posOffset>342900</wp:posOffset>
             </wp:positionV>
             <wp:extent cx="3962400" cy="3450590"/>
             <wp:effectExtent l="0" t="0" r="0" b="3810"/>
@@ -15119,20 +15507,6 @@
     </w:p>
     <w:p>
       <w:pPr>
-        <w:rPr>
-          <w:lang w:val="es-ES_tradnl"/>
-        </w:rPr>
-      </w:pPr>
-    </w:p>
-    <w:p>
-      <w:pPr>
-        <w:rPr>
-          <w:lang w:val="es-ES_tradnl"/>
-        </w:rPr>
-      </w:pPr>
-    </w:p>
-    <w:p>
-      <w:pPr>
         <w:ind w:firstLine="0"/>
         <w:rPr>
           <w:lang w:val="es-ES_tradnl"/>
@@ -15238,7 +15612,25 @@
         <w:rPr>
           <w:lang w:val="es-ES_tradnl"/>
         </w:rPr>
-        <w:t>En esta categoría encontramos:</w:t>
+        <w:t xml:space="preserve">En esta categoría </w:t>
+      </w:r>
+      <w:r>
+        <w:rPr>
+          <w:lang w:val="es-ES_tradnl"/>
+        </w:rPr>
+        <w:t xml:space="preserve">se </w:t>
+      </w:r>
+      <w:r>
+        <w:rPr>
+          <w:lang w:val="es-ES_tradnl"/>
+        </w:rPr>
+        <w:t>encuentran</w:t>
+      </w:r>
+      <w:r>
+        <w:rPr>
+          <w:lang w:val="es-ES_tradnl"/>
+        </w:rPr>
+        <w:t>:</w:t>
       </w:r>
     </w:p>
     <w:p>
@@ -15372,7 +15764,19 @@
         <w:rPr>
           <w:lang w:val="es-ES_tradnl"/>
         </w:rPr>
-        <w:t>En esta categoría encontramos:</w:t>
+        <w:t xml:space="preserve">En esta categoría </w:t>
+      </w:r>
+      <w:r>
+        <w:rPr>
+          <w:lang w:val="es-ES_tradnl"/>
+        </w:rPr>
+        <w:t>se encuentran</w:t>
+      </w:r>
+      <w:r>
+        <w:rPr>
+          <w:lang w:val="es-ES_tradnl"/>
+        </w:rPr>
+        <w:t>:</w:t>
       </w:r>
     </w:p>
     <w:p>
@@ -15475,27 +15879,51 @@
         <w:rPr>
           <w:lang w:val="es-ES_tradnl"/>
         </w:rPr>
-        <w:t>En esta categoría encontramos:</w:t>
-      </w:r>
-    </w:p>
-    <w:p>
-      <w:pPr>
-        <w:rPr>
-          <w:lang w:val="es-ES_tradnl"/>
-        </w:rPr>
-      </w:pPr>
-    </w:p>
-    <w:p>
-      <w:pPr>
-        <w:rPr>
-          <w:lang w:val="es-ES_tradnl"/>
-        </w:rPr>
-      </w:pPr>
-      <w:r>
-        <w:rPr>
-          <w:lang w:val="es-ES_tradnl"/>
-        </w:rPr>
-        <w:t>DynamoDB: desarrollada por Amazon, es una opción de almacenaje que puedemos usar desde los Amazon Web Services. La utilizan el Washington Post y Scopely.</w:t>
+        <w:t xml:space="preserve">En esta categoría </w:t>
+      </w:r>
+      <w:r>
+        <w:rPr>
+          <w:lang w:val="es-ES_tradnl"/>
+        </w:rPr>
+        <w:t>se encuentran</w:t>
+      </w:r>
+      <w:r>
+        <w:rPr>
+          <w:lang w:val="es-ES_tradnl"/>
+        </w:rPr>
+        <w:t>:</w:t>
+      </w:r>
+    </w:p>
+    <w:p>
+      <w:pPr>
+        <w:rPr>
+          <w:lang w:val="es-ES_tradnl"/>
+        </w:rPr>
+      </w:pPr>
+    </w:p>
+    <w:p>
+      <w:pPr>
+        <w:rPr>
+          <w:lang w:val="es-ES_tradnl"/>
+        </w:rPr>
+      </w:pPr>
+      <w:r>
+        <w:rPr>
+          <w:lang w:val="es-ES_tradnl"/>
+        </w:rPr>
+        <w:t xml:space="preserve">DynamoDB: desarrollada por Amazon, es una opción de almacenaje que </w:t>
+      </w:r>
+      <w:r>
+        <w:rPr>
+          <w:lang w:val="es-ES_tradnl"/>
+        </w:rPr>
+        <w:t>se puede</w:t>
+      </w:r>
+      <w:r>
+        <w:rPr>
+          <w:lang w:val="es-ES_tradnl"/>
+        </w:rPr>
+        <w:t xml:space="preserve"> usar desde los Amazon Web Services. La utilizan el Washington Post y Scopely.</w:t>
       </w:r>
     </w:p>
     <w:p>
@@ -15639,7 +16067,19 @@
         <w:rPr>
           <w:lang w:val="es-ES_tradnl"/>
         </w:rPr>
-        <w:t>En el modelo multivaluado tenemos la opción de almacenar los datos como una sola tabla , con tablas imbuidas representando el detalle.</w:t>
+        <w:t xml:space="preserve">En el modelo multivaluado </w:t>
+      </w:r>
+      <w:r>
+        <w:rPr>
+          <w:lang w:val="es-ES_tradnl"/>
+        </w:rPr>
+        <w:t>se tiene</w:t>
+      </w:r>
+      <w:r>
+        <w:rPr>
+          <w:lang w:val="es-ES_tradnl"/>
+        </w:rPr>
+        <w:t xml:space="preserve"> la opción de almacenar los datos como una sola tabla , con tablas imbuidas representando el detalle.</w:t>
       </w:r>
     </w:p>
     <w:p>
@@ -15823,7 +16263,19 @@
         <w:rPr>
           <w:lang w:val="es-ES_tradnl"/>
         </w:rPr>
-        <w:t xml:space="preserve"> compararemos los DBMS mas importantes para bases de datos clave valor, dado una breve </w:t>
+        <w:t xml:space="preserve"> </w:t>
+      </w:r>
+      <w:r>
+        <w:rPr>
+          <w:lang w:val="es-ES_tradnl"/>
+        </w:rPr>
+        <w:t>se realizara una comparación de</w:t>
+      </w:r>
+      <w:r>
+        <w:rPr>
+          <w:lang w:val="es-ES_tradnl"/>
+        </w:rPr>
+        <w:t xml:space="preserve"> los DBMS mas importantes para bases de datos clave valor, dado una breve </w:t>
       </w:r>
       <w:r>
         <w:rPr>
@@ -16772,7 +17224,19 @@
         <w:rPr>
           <w:lang w:val="es-ES_tradnl"/>
         </w:rPr>
-        <w:t>utilizar beneficios que nos ofrece esta base de datos, como la velocidad, debido a que esta base de datos mantiene la información almacenada en la memoria del computador, además de su facilidad de uso y su flexibilidad de procesamiento.</w:t>
+        <w:t xml:space="preserve">utilizar </w:t>
+      </w:r>
+      <w:r>
+        <w:rPr>
+          <w:lang w:val="es-ES_tradnl"/>
+        </w:rPr>
+        <w:t xml:space="preserve">los </w:t>
+      </w:r>
+      <w:r>
+        <w:rPr>
+          <w:lang w:val="es-ES_tradnl"/>
+        </w:rPr>
+        <w:t>beneficios que ofrece esta base de datos, como la velocidad, debido a que esta base de datos mantiene la información almacenada en la memoria del computador, además de su facilidad de uso y su flexibilidad de procesamiento.</w:t>
       </w:r>
     </w:p>
     <w:p>
@@ -16790,7 +17254,7 @@
         <w:rPr>
           <w:lang w:val="es-ES_tradnl"/>
         </w:rPr>
-        <w:t xml:space="preserve">Redis entre sus grandes beneficios nos ofrece asociar valores de tipo </w:t>
+        <w:t xml:space="preserve">Redis entre sus grandes beneficios ofrece asociar valores de tipo </w:t>
       </w:r>
       <w:r>
         <w:rPr>
@@ -16804,6 +17268,30 @@
         </w:rPr>
         <w:t xml:space="preserve"> a una clave esto permite utilizar tipos de datos avanzados, los cuales siendo utilizados junto a operaciones asociadas, se pueden resolver muchos casos de negocio. Muchas veces se piensa que es muy complicado poder resolver cierto tipo de problemas con una base de datos clave-valor. </w:t>
       </w:r>
+      <w:r>
+        <w:rPr>
+          <w:lang w:val="es-ES_tradnl"/>
+        </w:rPr>
+        <w:t>No</w:t>
+      </w:r>
+      <w:r>
+        <w:rPr>
+          <w:lang w:val="es-ES_tradnl"/>
+        </w:rPr>
+        <w:t xml:space="preserve"> obstante </w:t>
+      </w:r>
+      <w:r>
+        <w:rPr>
+          <w:lang w:val="es-ES_tradnl"/>
+        </w:rPr>
+        <w:t>Redis</w:t>
+      </w:r>
+      <w:r>
+        <w:rPr>
+          <w:lang w:val="es-ES_tradnl"/>
+        </w:rPr>
+        <w:t xml:space="preserve"> también puede ser definido como un servidor de estructuras de datos, el cual era en sus inicios un diccionario remoto de ahí se genera su nombre (REmote DIctionary Server).</w:t>
+      </w:r>
     </w:p>
     <w:p>
       <w:pPr>
@@ -16820,36 +17308,6 @@
         <w:rPr>
           <w:lang w:val="es-ES_tradnl"/>
         </w:rPr>
-        <w:t xml:space="preserve">Pero no obstante </w:t>
-      </w:r>
-      <w:r>
-        <w:rPr>
-          <w:lang w:val="es-ES_tradnl"/>
-        </w:rPr>
-        <w:t>Redis</w:t>
-      </w:r>
-      <w:r>
-        <w:rPr>
-          <w:lang w:val="es-ES_tradnl"/>
-        </w:rPr>
-        <w:t xml:space="preserve"> también puede ser definido como un servidor de estructuras de datos, el cual era en sus inicios un diccionario remoto de ahí se genera su nombre (REmote DIctionary Server).</w:t>
-      </w:r>
-    </w:p>
-    <w:p>
-      <w:pPr>
-        <w:pStyle w:val="ListParagraph"/>
-      </w:pPr>
-    </w:p>
-    <w:p>
-      <w:pPr>
-        <w:rPr>
-          <w:lang w:val="es-ES_tradnl"/>
-        </w:rPr>
-      </w:pPr>
-      <w:r>
-        <w:rPr>
-          <w:lang w:val="es-ES_tradnl"/>
-        </w:rPr>
         <w:t xml:space="preserve">En </w:t>
       </w:r>
       <w:r>
@@ -16925,47 +17383,65 @@
         <w:rPr>
           <w:lang w:val="es-ES_tradnl"/>
         </w:rPr>
-        <w:t>Podemos definir que el uso de Redis conlleva muchos beneficios a tomar en cuenta estos pueden ser de tipo económico como funcional, uno de los principales beneficios que nos otorga Redis es que este es de código abierto, lo que nos permite utilizarlo sin costo alguno, es más confiable y seguro como rápido de implementar más aún que las alternativas propietarias.</w:t>
-      </w:r>
-    </w:p>
-    <w:p>
-      <w:pPr>
-        <w:rPr>
-          <w:lang w:val="es-ES_tradnl"/>
-        </w:rPr>
-      </w:pPr>
-    </w:p>
-    <w:p>
-      <w:pPr>
-        <w:rPr>
-          <w:lang w:val="es-ES_tradnl"/>
-        </w:rPr>
-      </w:pPr>
-      <w:r>
-        <w:rPr>
-          <w:lang w:val="es-ES_tradnl"/>
-        </w:rPr>
-        <w:t>Redis nos permite un escalamiento sencillo, este sustituye la manera usual de escalar de las bases de datos e integra una nueva manera de añadir más servidores para poder manejar más carga de datos, Redis nos permite distribuir la carga entre varios hosts a medida que la carga se encuentra en aumento.</w:t>
-      </w:r>
-    </w:p>
-    <w:p>
-      <w:pPr>
-        <w:rPr>
-          <w:lang w:val="es-ES_tradnl"/>
-        </w:rPr>
-      </w:pPr>
-    </w:p>
-    <w:p>
-      <w:pPr>
-        <w:rPr>
-          <w:lang w:val="es-ES_tradnl"/>
-        </w:rPr>
-      </w:pPr>
-      <w:r>
-        <w:rPr>
-          <w:lang w:val="es-ES_tradnl"/>
-        </w:rPr>
-        <w:t>La facilidad que tiene una base de datos NoSQL como Redis para funcionar en la nube, nos permiten la implementación fácil y rápida de la misma en servidores para cuando exista la necesidad de ampliar el uso de servidores.</w:t>
+        <w:t>Se puede</w:t>
+      </w:r>
+      <w:r>
+        <w:rPr>
+          <w:lang w:val="es-ES_tradnl"/>
+        </w:rPr>
+        <w:t xml:space="preserve"> definir que el uso de Redis conlleva muchos beneficios a tomar en cuenta estos pueden ser de tipo económico como funcional, uno de los principales beneficios que </w:t>
+      </w:r>
+      <w:r>
+        <w:rPr>
+          <w:lang w:val="es-ES_tradnl"/>
+        </w:rPr>
+        <w:t>otorga Redis es ser</w:t>
+      </w:r>
+      <w:r>
+        <w:rPr>
+          <w:lang w:val="es-ES_tradnl"/>
+        </w:rPr>
+        <w:t xml:space="preserve"> de código abierto, lo que permite utilizarlo sin costo alguno, es más confiable y seguro como rápido de implementar más aún que las alternativas propietarias.</w:t>
+      </w:r>
+    </w:p>
+    <w:p>
+      <w:pPr>
+        <w:rPr>
+          <w:lang w:val="es-ES_tradnl"/>
+        </w:rPr>
+      </w:pPr>
+    </w:p>
+    <w:p>
+      <w:pPr>
+        <w:rPr>
+          <w:lang w:val="es-ES_tradnl"/>
+        </w:rPr>
+      </w:pPr>
+      <w:r>
+        <w:rPr>
+          <w:lang w:val="es-ES_tradnl"/>
+        </w:rPr>
+        <w:t>Redis permite un escalamiento sencillo, este sustituye la manera usual de escalar de las bases de datos e integra una nueva manera de añadir más servidores para poder manejar más carga de datos, permite distribuir la carga entre varios hosts a medida que la carga se encuentra en aumento.</w:t>
+      </w:r>
+    </w:p>
+    <w:p>
+      <w:pPr>
+        <w:rPr>
+          <w:lang w:val="es-ES_tradnl"/>
+        </w:rPr>
+      </w:pPr>
+    </w:p>
+    <w:p>
+      <w:pPr>
+        <w:rPr>
+          <w:lang w:val="es-ES_tradnl"/>
+        </w:rPr>
+      </w:pPr>
+      <w:r>
+        <w:rPr>
+          <w:lang w:val="es-ES_tradnl"/>
+        </w:rPr>
+        <w:t>La facilidad que tiene una base de datos NoSQL como Redis para funcionar en la nube, permiten la implementación fácil y rápida de la misma en servidores para cuando exista la necesidad de ampliar el uso de servidores.</w:t>
       </w:r>
     </w:p>
     <w:p>
@@ -17292,6 +17768,30 @@
         </w:rPr>
         <w:t>Fuente: elaboración propia.</w:t>
       </w:r>
+    </w:p>
+    <w:p>
+      <w:pPr>
+        <w:ind w:firstLine="0"/>
+        <w:rPr>
+          <w:lang w:val="es-ES_tradnl"/>
+        </w:rPr>
+      </w:pPr>
+    </w:p>
+    <w:p>
+      <w:pPr>
+        <w:ind w:firstLine="0"/>
+        <w:rPr>
+          <w:lang w:val="es-ES_tradnl"/>
+        </w:rPr>
+      </w:pPr>
+    </w:p>
+    <w:p>
+      <w:pPr>
+        <w:ind w:firstLine="0"/>
+        <w:rPr>
+          <w:lang w:val="es-ES_tradnl"/>
+        </w:rPr>
+      </w:pPr>
     </w:p>
     <w:p>
       <w:pPr>
@@ -18127,13 +18627,23 @@
     </w:p>
     <w:p>
       <w:pPr>
-        <w:rPr>
-          <w:lang w:val="es-ES_tradnl"/>
-        </w:rPr>
-      </w:pPr>
-    </w:p>
-    <w:p>
-      <w:pPr>
+        <w:ind w:firstLine="0"/>
+        <w:rPr>
+          <w:lang w:val="es-ES_tradnl"/>
+        </w:rPr>
+      </w:pPr>
+    </w:p>
+    <w:p>
+      <w:pPr>
+        <w:ind w:firstLine="0"/>
+        <w:rPr>
+          <w:lang w:val="es-ES_tradnl"/>
+        </w:rPr>
+      </w:pPr>
+    </w:p>
+    <w:p>
+      <w:pPr>
+        <w:ind w:firstLine="0"/>
         <w:rPr>
           <w:lang w:val="es-ES_tradnl"/>
         </w:rPr>
@@ -18330,7 +18840,31 @@
         <w:rPr>
           <w:lang w:val="es-ES_tradnl"/>
         </w:rPr>
-        <w:t xml:space="preserve">. En este sentido identificaremos como cuestionario de respuesta directa a aquél en el que se debe dar respuesta (supondremos que escrita) a la pregunta que se nos hace. Por ejemplo ante la pregunta ¿Cómo se llama el autor de estas páginas? deberá escribirse la respuesta </w:t>
+        <w:t xml:space="preserve">. En este sentido </w:t>
+      </w:r>
+      <w:r>
+        <w:rPr>
+          <w:lang w:val="es-ES_tradnl"/>
+        </w:rPr>
+        <w:t>se identifica</w:t>
+      </w:r>
+      <w:r>
+        <w:rPr>
+          <w:lang w:val="es-ES_tradnl"/>
+        </w:rPr>
+        <w:t xml:space="preserve"> como cuestionario de respuesta directa a aquél en el que se debe dar respuesta (</w:t>
+      </w:r>
+      <w:r>
+        <w:rPr>
+          <w:lang w:val="es-ES_tradnl"/>
+        </w:rPr>
+        <w:t>se supone</w:t>
+      </w:r>
+      <w:r>
+        <w:rPr>
+          <w:lang w:val="es-ES_tradnl"/>
+        </w:rPr>
+        <w:t xml:space="preserve"> que escrita) a la pregunta que se hace. Por ejemplo ante la pregunta ¿Cómo se llama el autor de estas páginas? deberá escribirse la respuesta </w:t>
       </w:r>
       <w:r>
         <w:rPr>
@@ -18459,7 +18993,19 @@
         <w:rPr>
           <w:lang w:val="es-ES_tradnl"/>
         </w:rPr>
-        <w:t xml:space="preserve"> Estas permite elegir únicamente una respuesta del banco de posibles opciones, es decir se dan varias opciones pero solo una de ellas es la correcta.</w:t>
+        <w:t xml:space="preserve"> </w:t>
+      </w:r>
+      <w:r>
+        <w:rPr>
+          <w:lang w:val="es-ES_tradnl"/>
+        </w:rPr>
+        <w:t>P</w:t>
+      </w:r>
+      <w:r>
+        <w:rPr>
+          <w:lang w:val="es-ES_tradnl"/>
+        </w:rPr>
+        <w:t>ermite elegir únicamente una respuesta del banco de posibles opciones, es decir se dan varias opciones pero solo una de ellas es la correcta.</w:t>
       </w:r>
     </w:p>
     <w:p>
@@ -18487,7 +19033,19 @@
         <w:rPr>
           <w:lang w:val="es-ES_tradnl"/>
         </w:rPr>
-        <w:t xml:space="preserve"> Estas preguntas permiten seleccionar una o más respuestas por medio de casillas de verificación. Cada contestación puede tener una puntuación positiva o negativa, lo que implica que seleccionar TODAS las opciones no necesariamente supone una buena puntuación. Si la puntuación total es negativa, entonces la puntuación resultante para esta pregunta será cero. </w:t>
+        <w:t xml:space="preserve"> </w:t>
+      </w:r>
+      <w:r>
+        <w:rPr>
+          <w:lang w:val="es-ES_tradnl"/>
+        </w:rPr>
+        <w:t>P</w:t>
+      </w:r>
+      <w:r>
+        <w:rPr>
+          <w:lang w:val="es-ES_tradnl"/>
+        </w:rPr>
+        <w:t xml:space="preserve">ermiten seleccionar una o más respuestas por medio de casillas de verificación. Cada contestación puede tener una puntuación positiva o negativa, lo que implica que seleccionar TODAS las opciones no necesariamente supone una buena puntuación. Si la puntuación total es negativa, entonces la puntuación resultante para esta pregunta será cero. </w:t>
       </w:r>
     </w:p>
     <w:p>
@@ -18580,7 +19138,7 @@
         <w:rPr>
           <w:lang w:val="es-ES_tradnl"/>
         </w:rPr>
-        <w:t xml:space="preserve"> la retroalimentación, entonces el mensaje de retroalimentación se muestra al alumno después de contestar el examen. Por ejemplo, si la respuesta correcta es "Falso", pero se contestó "Verdadero" (por lo tanto incorrecto) entonces se muestra la retroalimentación "Falso".</w:t>
+        <w:t xml:space="preserve"> la retroalimentación, el mensaje de retroalimentación se muestra al alumno después de contestar el examen. Por ejemplo, si la respuesta correcta es "Falso", pero se contestó "Verdadero" (por lo tanto incorrecto) entonces se muestra la retroalimentación "Falso".</w:t>
       </w:r>
     </w:p>
     <w:p>
@@ -18603,7 +19161,19 @@
           <w:lang w:val="es-ES_tradnl"/>
         </w:rPr>
         <w:tab/>
-        <w:t>Ante este tipo de preguntas es necesario que se contemplen ciertos aspectos, a continuación enumeraremos algunos de ellos:</w:t>
+        <w:t xml:space="preserve">Ante este tipo de preguntas es necesario que se contemplen ciertos aspectos, a continuación </w:t>
+      </w:r>
+      <w:r>
+        <w:rPr>
+          <w:lang w:val="es-ES_tradnl"/>
+        </w:rPr>
+        <w:t>se enumeran</w:t>
+      </w:r>
+      <w:r>
+        <w:rPr>
+          <w:lang w:val="es-ES_tradnl"/>
+        </w:rPr>
+        <w:t xml:space="preserve"> algunos de ellos:</w:t>
       </w:r>
     </w:p>
     <w:p>
@@ -18896,7 +19466,19 @@
         <w:rPr>
           <w:lang w:val="es-ES_tradnl"/>
         </w:rPr>
-        <w:t xml:space="preserve">, dispone de dos sistemas de software para evaluaciones, en esta sección hablaremos de ellos y sus principales características.  </w:t>
+        <w:t xml:space="preserve">, dispone de dos sistemas de software para evaluaciones, en esta sección </w:t>
+      </w:r>
+      <w:r>
+        <w:rPr>
+          <w:lang w:val="es-ES_tradnl"/>
+        </w:rPr>
+        <w:t>se hablara</w:t>
+      </w:r>
+      <w:r>
+        <w:rPr>
+          <w:lang w:val="es-ES_tradnl"/>
+        </w:rPr>
+        <w:t xml:space="preserve"> de ellos y sus principales características.  </w:t>
       </w:r>
     </w:p>
     <w:p>
@@ -19612,7 +20194,19 @@
         <w:rPr>
           <w:lang w:val="es-ES_tradnl"/>
         </w:rPr>
-        <w:t>Los sistemas de evaluaciones online hay tomado importancia en los últimos años, lo que ha generado que varias empresas de desarrollo de software ponga los ojos en este tipo de aplicaciones, muchas de ellas han fracasado debido a la tímida adopción de los usuarios pero otra tantas han tenido un éxito rotundo y en la actualidad son usadas en muchas universidades y colegios a nivel mundial. En esta sección hablaremos de las aplicaciones de software disponibles en internet para creación de exámenes online mas exitosa en la actualidad.</w:t>
+        <w:t xml:space="preserve">Los sistemas de evaluaciones online hay tomado importancia en los últimos años, lo que ha generado que varias empresas de desarrollo de software ponga los ojos en este tipo de aplicaciones, muchas de ellas han fracasado debido a la tímida adopción de los usuarios pero otra tantas han tenido un éxito rotundo y en la actualidad son usadas en muchas universidades y colegios a nivel mundial. En esta sección </w:t>
+      </w:r>
+      <w:r>
+        <w:rPr>
+          <w:lang w:val="es-ES_tradnl"/>
+        </w:rPr>
+        <w:t>se hablara</w:t>
+      </w:r>
+      <w:r>
+        <w:rPr>
+          <w:lang w:val="es-ES_tradnl"/>
+        </w:rPr>
+        <w:t xml:space="preserve"> de las aplicaciones de software disponibles en internet para creación de exámenes online mas exitosa en la actualidad.</w:t>
       </w:r>
     </w:p>
     <w:p>
@@ -20680,7 +21274,21 @@
           <w:rFonts w:cs="Arial"/>
           <w:lang w:val="es-ES_tradnl"/>
         </w:rPr>
-        <w:t xml:space="preserve"> podemos observar que la clase “Evaluación” está compuesta por un conjunto de preguntas, teniendo estas una o mas respuestas. Los estudiantes puede acceder a los exámenes que estén relacionados con los cursos a los cuales se hayan asignado, lo que permite a varios estudiantes rendir un mismo Quiz en diferentes instancias.</w:t>
+        <w:t xml:space="preserve"> </w:t>
+      </w:r>
+      <w:r>
+        <w:rPr>
+          <w:rFonts w:cs="Arial"/>
+          <w:lang w:val="es-ES_tradnl"/>
+        </w:rPr>
+        <w:t>se puede</w:t>
+      </w:r>
+      <w:r>
+        <w:rPr>
+          <w:rFonts w:cs="Arial"/>
+          <w:lang w:val="es-ES_tradnl"/>
+        </w:rPr>
+        <w:t xml:space="preserve"> observar que la clase “Evaluación” está compuesta por un conjunto de preguntas, teniendo estas una o mas respuestas. Los estudiantes puede acceder a los exámenes que estén relacionados con los cursos a los cuales se hayan asignado, lo que permite a varios estudiantes rendir un mismo Quiz en diferentes instancias.</w:t>
       </w:r>
     </w:p>
     <w:p>
@@ -20918,7 +21526,19 @@
         <w:rPr>
           <w:lang w:val="es-ES_tradnl"/>
         </w:rPr>
-        <w:t xml:space="preserve"> diseñado en el sistema DTT por lo que aprovecharemos el modelo existente para generar el numero de actividad, dicho numero de actividad será exportado a Redis (sistema de base de datos no relacional), donde el este numero de actividad tomara lugar como la clave, de a estructura clave valor de un Quiz, la cual será almacena en un HASH SET proveído por Redis, lo que </w:t>
+        <w:t xml:space="preserve"> diseñado en el sistema DTT por lo que </w:t>
+      </w:r>
+      <w:r>
+        <w:rPr>
+          <w:lang w:val="es-ES_tradnl"/>
+        </w:rPr>
+        <w:t>se aprovecha</w:t>
+      </w:r>
+      <w:r>
+        <w:rPr>
+          <w:lang w:val="es-ES_tradnl"/>
+        </w:rPr>
+        <w:t xml:space="preserve"> el modelo existente para generar el numero de actividad, dicho numero de actividad será exportado a Redis (sistema de base de datos no relacional), donde el este numero de actividad tomara lugar como la clave, de a estructura clave valor de un Quiz, la cual será almacena en un HASH SET proveído por Redis, lo que </w:t>
       </w:r>
       <w:r>
         <w:rPr>
@@ -21110,7 +21730,37 @@
         <w:rPr>
           <w:lang w:val="es-ES_tradnl"/>
         </w:rPr>
-        <w:t xml:space="preserve"> podemos observar la secuencia de interacciones para los casos de uso correspondientes a los tutores académicos y/o catedráticos. Como podemos observar la primer acción es hacer clic en la opción “Crear Nueva Actividad”, lo que provocara una respuesta por parte del sistema DTT, mostrándonos el formulario para registrar una actividad, dicho formulario debe ser reyando con la información correspondiente a la actividad al concluir se enviar al sistema DTT quien verificara que los datos sean correctos, tras esta verificación se procede a registrar la actividad en la base de datos MariaDB, donde se generar un código automático que identificará la actividad como única. En el detalle de la actividad el tutor y/o catedrático procederá a agregar la lista de preguntas que formaran parte del cuestionario, al concluir con dicha lista se guarda el formulario y el sistema DTT envía Redis (Gestor de base de datos no relacional) los datos del cuestionario en forma de una estructura JSON, dicha estructura es la que se persistirá en la base de Redis.</w:t>
+        <w:t xml:space="preserve"> </w:t>
+      </w:r>
+      <w:r>
+        <w:rPr>
+          <w:lang w:val="es-ES_tradnl"/>
+        </w:rPr>
+        <w:t>se puede</w:t>
+      </w:r>
+      <w:r>
+        <w:rPr>
+          <w:lang w:val="es-ES_tradnl"/>
+        </w:rPr>
+        <w:t xml:space="preserve"> observar la secuencia de interacciones para los casos de uso correspondientes a los tutores académicos y/o catedráticos. Como podemos observar la primer acción es hacer clic en la opción “Crear Nueva Actividad”, lo que provocara una respuesta por par</w:t>
+      </w:r>
+      <w:r>
+        <w:rPr>
+          <w:lang w:val="es-ES_tradnl"/>
+        </w:rPr>
+        <w:t xml:space="preserve">te del sistema DTT, </w:t>
+      </w:r>
+      <w:r>
+        <w:rPr>
+          <w:lang w:val="es-ES_tradnl"/>
+        </w:rPr>
+        <w:t>mostrando</w:t>
+      </w:r>
+      <w:r>
+        <w:rPr>
+          <w:lang w:val="es-ES_tradnl"/>
+        </w:rPr>
+        <w:t xml:space="preserve"> el formulario para registrar una actividad, dicho formulario debe ser reyando con la información correspondiente a la actividad al concluir se enviar al sistema DTT quien verificara que los datos sean correctos, tras esta verificación se procede a registrar la actividad en la base de datos MariaDB, donde se generar un código automático que identificará la actividad como única. En el detalle de la actividad el tutor y/o catedrático procederá a agregar la lista de preguntas que formaran parte del cuestionario, al concluir con dicha lista se guarda el formulario y el sistema DTT envía Redis (Gestor de base de datos no relacional) los datos del cuestionario en forma de una estructura JSON, dicha estructura es la que se persistirá en la base de Redis.</w:t>
       </w:r>
     </w:p>
     <w:p>
@@ -21260,7 +21910,21 @@
         <w:rPr>
           <w:lang w:val="es-ES_tradnl"/>
         </w:rPr>
-        <w:t xml:space="preserve"> ilustra la secuencia de los casos de uso para los estudiantes, como podemos observar la actividad inicia cuando el estudiante selecciona la opción “Tomar Quiz” desde el sistema DTT, dentro del curso correspondiente (esta opción solo estará activada si hay un Quiz programado para la fecha y hora indicada). El sistema DTT procede a recuperar el detalle del Quiz desde Redis realizando una consulta por identificador de la actividad a la base de datos, al recuperar esta información, el sistema verifica que la estructura sea la correcta y la adapta a un formulario web para que el estudiante pueda visualizar el contenido y responderlo, al concluir con todas las respuesta el estudiante envía la información al sistema DTT quien procede a almacenar el detalle de las respuestas en la base de datos Redis, mientras en la base de datos MariaDB se almacena únicamente la nota obtenida por el estudiante. Al finalizar el cuestionario se muestra la nota obtenida y el botón “Finalizar”, al hacer clic en dicho botón se concluye con la actividad.</w:t>
+        <w:t xml:space="preserve"> ilustra la secuencia de los casos de uso para los estudiantes, como </w:t>
+      </w:r>
+      <w:r>
+        <w:rPr>
+          <w:lang w:val="es-ES_tradnl"/>
+        </w:rPr>
+        <w:t>se puede</w:t>
+      </w:r>
+      <w:bookmarkStart w:id="80" w:name="_GoBack"/>
+      <w:bookmarkEnd w:id="80"/>
+      <w:r>
+        <w:rPr>
+          <w:lang w:val="es-ES_tradnl"/>
+        </w:rPr>
+        <w:t xml:space="preserve"> observar la actividad inicia cuando el estudiante selecciona la opción “Tomar Quiz” desde el sistema DTT, dentro del curso correspondiente (esta opción solo estará activada si hay un Quiz programado para la fecha y hora indicada). El sistema DTT procede a recuperar el detalle del Quiz desde Redis realizando una consulta por identificador de la actividad a la base de datos, al recuperar esta información, el sistema verifica que la estructura sea la correcta y la adapta a un formulario web para que el estudiante pueda visualizar el contenido y responderlo, al concluir con todas las respuesta el estudiante envía la información al sistema DTT quien procede a almacenar el detalle de las respuestas en la base de datos Redis, mientras en la base de datos MariaDB se almacena únicamente la nota obtenida por el estudiante. Al finalizar el cuestionario se muestra la nota obtenida y el botón “Finalizar”, al hacer clic en dicho botón se concluye con la actividad.</w:t>
       </w:r>
     </w:p>
     <w:p>
@@ -21277,23 +21941,23 @@
           <w:lang w:val="es-ES_tradnl"/>
         </w:rPr>
       </w:pPr>
-      <w:bookmarkStart w:id="80" w:name="_Toc346143344"/>
+      <w:bookmarkStart w:id="81" w:name="_Toc346143344"/>
       <w:r>
         <w:rPr>
           <w:lang w:val="es-ES_tradnl"/>
         </w:rPr>
         <w:t>Diagrama de secuencia para estudiantes</w:t>
       </w:r>
-      <w:bookmarkEnd w:id="80"/>
-    </w:p>
-    <w:p>
-      <w:pPr>
-        <w:rPr>
-          <w:lang w:val="es-ES_tradnl"/>
-        </w:rPr>
-      </w:pPr>
-      <w:bookmarkStart w:id="81" w:name="_Toc195517008"/>
-      <w:bookmarkStart w:id="82" w:name="_Toc248976905"/>
+      <w:bookmarkEnd w:id="81"/>
+    </w:p>
+    <w:p>
+      <w:pPr>
+        <w:rPr>
+          <w:lang w:val="es-ES_tradnl"/>
+        </w:rPr>
+      </w:pPr>
+      <w:bookmarkStart w:id="82" w:name="_Toc195517008"/>
+      <w:bookmarkStart w:id="83" w:name="_Toc248976905"/>
       <w:r>
         <w:rPr>
           <w:noProof/>
@@ -21391,7 +22055,7 @@
           <w:lang w:val="es-ES_tradnl"/>
         </w:rPr>
       </w:pPr>
-      <w:bookmarkStart w:id="83" w:name="_Toc346143326"/>
+      <w:bookmarkStart w:id="84" w:name="_Toc346143326"/>
       <w:r>
         <w:rPr>
           <w:lang w:val="es-ES_tradnl"/>
@@ -21404,7 +22068,7 @@
         </w:rPr>
         <w:t>Implementación</w:t>
       </w:r>
-      <w:bookmarkEnd w:id="83"/>
+      <w:bookmarkEnd w:id="84"/>
     </w:p>
     <w:p>
       <w:pPr>
@@ -21488,14 +22152,14 @@
           <w:lang w:val="es-ES_tradnl"/>
         </w:rPr>
       </w:pPr>
-      <w:bookmarkStart w:id="84" w:name="_Toc346143327"/>
+      <w:bookmarkStart w:id="85" w:name="_Toc346143327"/>
       <w:r>
         <w:rPr>
           <w:lang w:val="es-ES_tradnl"/>
         </w:rPr>
         <w:t>Diagrama de Componentes</w:t>
       </w:r>
-      <w:bookmarkEnd w:id="84"/>
+      <w:bookmarkEnd w:id="85"/>
     </w:p>
     <w:p>
       <w:pPr>
@@ -21527,27 +22191,51 @@
         <w:rPr>
           <w:lang w:val="es-ES_tradnl"/>
         </w:rPr>
-        <w:t xml:space="preserve"> muestra la interacción de los diferentes componentes de software localizados en el servidor de la DTT, podemos apreciar los controladores en color verde, la vista o frontend en color anaranjado y los modelos en lila. Se localizan dos sistemas de bases de datos diferentes, uno bajo el paradigma SQL y el otro un NOSQL, siendo este ultimo esencial para esta investigación al ser el servidor de base de datos donde se almacena la estructura de un quiz en formato JSON.</w:t>
-      </w:r>
-    </w:p>
-    <w:p>
-      <w:pPr>
-        <w:rPr>
-          <w:lang w:val="es-ES_tradnl"/>
-        </w:rPr>
-      </w:pPr>
-    </w:p>
-    <w:p>
-      <w:pPr>
-        <w:rPr>
-          <w:lang w:val="es-ES_tradnl"/>
-        </w:rPr>
-      </w:pPr>
-      <w:r>
-        <w:rPr>
-          <w:lang w:val="es-ES_tradnl"/>
-        </w:rPr>
-        <w:t>El sistema DTT ha sido construido con una arquitectura MVC (Modelo, vista, controlador), esta arquitectura separa la aplicación en tres diferentes capas para un mejor control, la capa de datos (Modelo) es la encargada de controlar los accesos a la base de datos y desde esta se configuran dichos accesos, la capa de vista es la encargada de controlar y gestionar las diferentes vista o formularios que se le presentan al usuarios final, para efectos de esta investigación localizamos el frontend con las diferentes vistas de la aplicación y por ultimo pero no menos importante la capa del controlador que es donde se gestiona toda la lógica del negocio y hace posible la ejecución de las acciones pretines en cada uno de los escenarios.</w:t>
+        <w:t xml:space="preserve"> muestra la interacción de los diferentes componentes de software localizados en e</w:t>
+      </w:r>
+      <w:r>
+        <w:rPr>
+          <w:lang w:val="es-ES_tradnl"/>
+        </w:rPr>
+        <w:t xml:space="preserve">l servidor de la DTT, se pueden </w:t>
+      </w:r>
+      <w:r>
+        <w:rPr>
+          <w:lang w:val="es-ES_tradnl"/>
+        </w:rPr>
+        <w:t>apreciar los controladores en color verde, la vista o frontend en color anaranjado y los modelos en lila. Se localizan dos sistemas de bases de datos diferentes, uno bajo el paradigma SQL y el otro un NOSQL, siendo este ultimo esencial para esta investigación al ser el servidor de base de datos donde se almacena la estructura de un quiz en formato JSON.</w:t>
+      </w:r>
+    </w:p>
+    <w:p>
+      <w:pPr>
+        <w:rPr>
+          <w:lang w:val="es-ES_tradnl"/>
+        </w:rPr>
+      </w:pPr>
+    </w:p>
+    <w:p>
+      <w:pPr>
+        <w:rPr>
+          <w:lang w:val="es-ES_tradnl"/>
+        </w:rPr>
+      </w:pPr>
+      <w:r>
+        <w:rPr>
+          <w:lang w:val="es-ES_tradnl"/>
+        </w:rPr>
+        <w:t xml:space="preserve">El sistema DTT ha sido construido con una arquitectura MVC (Modelo, vista, controlador), esta arquitectura separa la aplicación en tres diferentes capas para un mejor control, la capa de datos (Modelo) es la encargada de controlar los accesos a la base de datos y desde esta se configuran dichos accesos, la capa de vista es la encargada de controlar y gestionar las diferentes vista o formularios que se le presentan al usuarios final, para efectos de esta investigación </w:t>
+      </w:r>
+      <w:r>
+        <w:rPr>
+          <w:lang w:val="es-ES_tradnl"/>
+        </w:rPr>
+        <w:t>se localiza</w:t>
+      </w:r>
+      <w:r>
+        <w:rPr>
+          <w:lang w:val="es-ES_tradnl"/>
+        </w:rPr>
+        <w:t xml:space="preserve"> el frontend con las diferentes vistas de la aplicación y por ultimo pero no menos importante la capa del controlador que es donde se gestiona toda la lógica del negocio y hace posible la ejecución de las acciones pretines en cada uno de los escenarios.</w:t>
       </w:r>
     </w:p>
     <w:p>
@@ -21585,14 +22273,14 @@
           <w:lang w:val="es-ES_tradnl"/>
         </w:rPr>
       </w:pPr>
-      <w:bookmarkStart w:id="85" w:name="_Toc346143345"/>
+      <w:bookmarkStart w:id="86" w:name="_Toc346143345"/>
       <w:r>
         <w:rPr>
           <w:lang w:val="es-ES_tradnl"/>
         </w:rPr>
         <w:t>Diagrama de componentes</w:t>
       </w:r>
-      <w:bookmarkEnd w:id="85"/>
+      <w:bookmarkEnd w:id="86"/>
     </w:p>
     <w:p>
       <w:pPr>
@@ -21704,14 +22392,14 @@
           <w:lang w:val="es-ES_tradnl"/>
         </w:rPr>
       </w:pPr>
-      <w:bookmarkStart w:id="86" w:name="_Toc346143328"/>
+      <w:bookmarkStart w:id="87" w:name="_Toc346143328"/>
       <w:r>
         <w:rPr>
           <w:lang w:val="es-ES_tradnl"/>
         </w:rPr>
         <w:t>Diagrama de Paquetes</w:t>
       </w:r>
-      <w:bookmarkEnd w:id="86"/>
+      <w:bookmarkEnd w:id="87"/>
     </w:p>
     <w:p>
       <w:pPr>
@@ -21750,7 +22438,19 @@
         <w:rPr>
           <w:lang w:val="es-ES_tradnl"/>
         </w:rPr>
-        <w:t xml:space="preserve"> muestra los diferentes paquetes que componen la aplicación, como podemos observar existente tres paquetes, el paquete módulos contiene los diferentes bloques individuales de la aplicación, el </w:t>
+        <w:t xml:space="preserve"> muestra los diferentes paquetes que componen la aplicación, como </w:t>
+      </w:r>
+      <w:r>
+        <w:rPr>
+          <w:lang w:val="es-ES_tradnl"/>
+        </w:rPr>
+        <w:t>se puede</w:t>
+      </w:r>
+      <w:r>
+        <w:rPr>
+          <w:lang w:val="es-ES_tradnl"/>
+        </w:rPr>
+        <w:t xml:space="preserve"> observar existente tres paquetes, el paquete módulos contiene los diferentes bloques individuales de la aplicación, el </w:t>
       </w:r>
       <w:r>
         <w:rPr>
@@ -21814,14 +22514,14 @@
         </w:rPr>
         <w:t xml:space="preserve"> </w:t>
       </w:r>
-      <w:bookmarkStart w:id="87" w:name="_Toc346143346"/>
+      <w:bookmarkStart w:id="88" w:name="_Toc346143346"/>
       <w:r>
         <w:rPr>
           <w:lang w:val="es-ES_tradnl"/>
         </w:rPr>
         <w:t>Diagrama de paquetes</w:t>
       </w:r>
-      <w:bookmarkEnd w:id="87"/>
+      <w:bookmarkEnd w:id="88"/>
     </w:p>
     <w:p>
       <w:pPr>
@@ -21922,14 +22622,14 @@
           <w:lang w:val="es-ES_tradnl"/>
         </w:rPr>
       </w:pPr>
-      <w:bookmarkStart w:id="88" w:name="_Toc346143329"/>
+      <w:bookmarkStart w:id="89" w:name="_Toc346143329"/>
       <w:r>
         <w:rPr>
           <w:lang w:val="es-ES_tradnl"/>
         </w:rPr>
         <w:t>Vista de Proceso</w:t>
       </w:r>
-      <w:bookmarkEnd w:id="88"/>
+      <w:bookmarkEnd w:id="89"/>
     </w:p>
     <w:p>
       <w:pPr>
@@ -22013,14 +22713,14 @@
           <w:lang w:val="es-ES_tradnl"/>
         </w:rPr>
       </w:pPr>
-      <w:bookmarkStart w:id="89" w:name="_Toc346143330"/>
+      <w:bookmarkStart w:id="90" w:name="_Toc346143330"/>
       <w:r>
         <w:rPr>
           <w:lang w:val="es-ES_tradnl"/>
         </w:rPr>
         <w:t>Diagrama de Actividad</w:t>
       </w:r>
-      <w:bookmarkEnd w:id="89"/>
+      <w:bookmarkEnd w:id="90"/>
     </w:p>
     <w:p>
       <w:pPr>
@@ -22102,8 +22802,6 @@
         </w:rPr>
         <w:t>1</w:t>
       </w:r>
-      <w:bookmarkStart w:id="90" w:name="_GoBack"/>
-      <w:bookmarkEnd w:id="90"/>
       <w:r>
         <w:rPr>
           <w:lang w:val="es-ES_tradnl"/>
@@ -22322,8 +23020,8 @@
         </w:rPr>
       </w:pPr>
     </w:p>
-    <w:bookmarkEnd w:id="81"/>
     <w:bookmarkEnd w:id="82"/>
+    <w:bookmarkEnd w:id="83"/>
     <w:p>
       <w:pPr>
         <w:pStyle w:val="NoSpacing"/>
@@ -23015,7 +23713,19 @@
         <w:rPr>
           <w:lang w:val="es-ES_tradnl"/>
         </w:rPr>
-        <w:t>Para alcanza la mejora continua en la educación a nivel superior en la Facultad de Ingeniería, debemos ser todos participes de este proceso y apoyar los proyectos que involucran el uso de la tecnología ya que esta evoluciona día a día.</w:t>
+        <w:t>Para alcanza</w:t>
+      </w:r>
+      <w:r>
+        <w:rPr>
+          <w:lang w:val="es-ES_tradnl"/>
+        </w:rPr>
+        <w:t>r</w:t>
+      </w:r>
+      <w:r>
+        <w:rPr>
+          <w:lang w:val="es-ES_tradnl"/>
+        </w:rPr>
+        <w:t xml:space="preserve"> la mejora continua en la educación a nivel superior en la Facultad de Ingeniería, debemos ser todos participes de este proceso y apoyar los proyectos que involucran el uso de la tecnología ya que esta evoluciona día a día.</w:t>
       </w:r>
     </w:p>
     <w:p>
@@ -23596,7 +24306,7 @@
           <w:rPr>
             <w:noProof/>
           </w:rPr>
-          <w:t>XIV</w:t>
+          <w:t>XI</w:t>
         </w:r>
         <w:r>
           <w:rPr>
@@ -23645,7 +24355,7 @@
           <w:rPr>
             <w:noProof/>
           </w:rPr>
-          <w:t>56</w:t>
+          <w:t>52</w:t>
         </w:r>
         <w:r>
           <w:rPr>
@@ -28505,7 +29215,7 @@
 </file>
 
 <file path=customXml/itemProps1.xml><?xml version="1.0" encoding="utf-8"?>
-<ds:datastoreItem xmlns:ds="http://schemas.openxmlformats.org/officeDocument/2006/customXml" ds:itemID="{32C1DC51-BE6F-EC41-95C4-A3BD36A2B79A}">
+<ds:datastoreItem xmlns:ds="http://schemas.openxmlformats.org/officeDocument/2006/customXml" ds:itemID="{C61CF012-8B1C-0E42-B4C9-90BF50A0400F}">
   <ds:schemaRefs>
     <ds:schemaRef ds:uri="http://schemas.openxmlformats.org/officeDocument/2006/bibliography"/>
   </ds:schemaRefs>

</xml_diff>

<commit_message>
Corrijo la frase nos que no debe incluirse
</commit_message>
<xml_diff>
--- a/TesisFinal.docx
+++ b/TesisFinal.docx
@@ -13765,7 +13765,13 @@
         </w:numPr>
       </w:pPr>
       <w:r>
-        <w:t>Creación de preguntas tipo selección: Estas preguntas el rol catedrático y tutor académico ingresaran el enunciado de la pregunta, así mismo podrán crear, modificar y eliminar dinámicamente preguntas ya que el cambio se visualiza en tiempo real, al mismo tiempo en la creación y modificación podrá seleccionar una o varias respuestas como correctas.</w:t>
+        <w:t xml:space="preserve">Creación de preguntas tipo selección: </w:t>
+      </w:r>
+      <w:r>
+        <w:t>El</w:t>
+      </w:r>
+      <w:r>
+        <w:t xml:space="preserve"> rol catedrático y tutor académico ingresaran el enunciado de la pregunta, así mismo podrán crear, modificar y eliminar dinámicamente preguntas ya que el cambio se visualiza en tiempo real, al mismo tiempo en la creación y modificación podrá seleccionar una o varias respuestas como correctas.</w:t>
       </w:r>
     </w:p>
     <w:p>
@@ -14848,7 +14854,19 @@
         <w:rPr>
           <w:lang w:val="es-ES_tradnl"/>
         </w:rPr>
-        <w:t>Web2py es un marco de trabajo  que utiliza el lenguaje de programación Python,  y un paradigma o arquitectura basada en tres capas, Modelo-Vista-Controlador, MVC. La investigación basada en diseño, IBD, se enfoca principalmente en la migración de procesos que se realizan de forma tradicional, sin uso de sistemas de software, a el rediseño y optimización de los mismo apoyándonos de las tecnología de información ,TI. La elección de la arquitectura de software es sumamente importante en una investigación basada en diseño, ya esta es capaz de restringir la funcionalidad y desempeño de la lógica del negocio,  lo que podría repercutir directamente en la reingeniería del proceso en investigación. Web2py como casi cualquier marco de trabajo se adapta perfectamente a las investigaciones basadas en diseño, siendo muy importante considerar los alcances del proceso a investigar y la lógica de negocio, ya que aunque casi cualquier marco de trabajo se ajusta a una metodología de investigación basada en diseño, el pr</w:t>
+        <w:t xml:space="preserve">Web2py es un marco de trabajo  que utiliza el lenguaje de programación Python,  y un paradigma o arquitectura basada en tres capas, Modelo-Vista-Controlador, MVC. La investigación basada en diseño, IBD, se enfoca principalmente en la migración de procesos que se realizan de forma tradicional, sin uso de sistemas de software, a el rediseño y optimización de los mismo apoyándonos de las tecnología de información ,TI. La elección de la arquitectura de software es sumamente importante en una investigación basada en diseño, </w:t>
+      </w:r>
+      <w:r>
+        <w:rPr>
+          <w:lang w:val="es-ES_tradnl"/>
+        </w:rPr>
+        <w:t>siendo</w:t>
+      </w:r>
+      <w:r>
+        <w:rPr>
+          <w:lang w:val="es-ES_tradnl"/>
+        </w:rPr>
+        <w:t xml:space="preserve"> capaz de restringir la funcionalidad y desempeño de la lógica del negocio,  lo que podría repercutir directamente en la reingeniería del proceso en investigación. Web2py como casi cualquier marco de trabajo se adapta perfectamente a las investigaciones basadas en diseño, siendo muy importante considerar los alcances del proceso a investigar y la lógica de negocio, ya que aunque casi cualquier marco de trabajo se ajusta a una metodología de investigación basada en diseño, el pr</w:t>
       </w:r>
       <w:r>
         <w:rPr>
@@ -15086,7 +15104,19 @@
         <w:rPr>
           <w:lang w:val="es-ES_tradnl"/>
         </w:rPr>
-        <w:t>Los sistemas de bases de datos no relacionales, NoSQL, rompen el paradigma tradicional de almacenar la data en forma de tablas, básicamente están enfocados al manejo de información no estructurada, lo que hace que sean sumamente rápidos a comparación de los sistemas tradicionales. La metodología de información basada en diseño puede requerir la implementación de estas tecnologías, sin embargo, se debe ser muy cuidadoso ya que depende directamente del proceso</w:t>
+        <w:t xml:space="preserve">Los sistemas de bases de datos no relacionales, NoSQL, rompen el paradigma tradicional de almacenar la data en forma de tablas, básicamente están enfocados al manejo de información no estructurada, lo que hace que sean sumamente rápidos a comparación de los sistemas tradicionales. La metodología de información basada en diseño puede requerir la implementación </w:t>
+      </w:r>
+      <w:r>
+        <w:rPr>
+          <w:lang w:val="es-ES_tradnl"/>
+        </w:rPr>
+        <w:t>de</w:t>
+      </w:r>
+      <w:r>
+        <w:rPr>
+          <w:lang w:val="es-ES_tradnl"/>
+        </w:rPr>
+        <w:t>s tecnologías, sin embargo, se debe ser muy cuidadoso ya que depende directamente del proceso</w:t>
       </w:r>
       <w:r>
         <w:rPr>
@@ -16631,7 +16661,21 @@
         <w:rPr>
           <w:lang w:val="es-ES_tradnl"/>
         </w:rPr>
-        <w:t xml:space="preserve"> de pares clave-valor que son la unidad básica de datos en esta arquitectura.</w:t>
+        <w:t xml:space="preserve"> de pares clave-valor que son la unidad básica de datos en </w:t>
+      </w:r>
+      <w:bookmarkStart w:id="46" w:name="_GoBack"/>
+      <w:r>
+        <w:rPr>
+          <w:lang w:val="es-ES_tradnl"/>
+        </w:rPr>
+        <w:t>esta</w:t>
+      </w:r>
+      <w:bookmarkEnd w:id="46"/>
+      <w:r>
+        <w:rPr>
+          <w:lang w:val="es-ES_tradnl"/>
+        </w:rPr>
+        <w:t xml:space="preserve"> arquitectura.</w:t>
       </w:r>
     </w:p>
     <w:p>
@@ -16641,14 +16685,14 @@
           <w:lang w:val="es-ES_tradnl"/>
         </w:rPr>
       </w:pPr>
-      <w:bookmarkStart w:id="46" w:name="_Toc346143300"/>
+      <w:bookmarkStart w:id="47" w:name="_Toc346143300"/>
       <w:r>
         <w:rPr>
           <w:lang w:val="es-ES_tradnl"/>
         </w:rPr>
         <w:t>Ventajas</w:t>
       </w:r>
-      <w:bookmarkEnd w:id="46"/>
+      <w:bookmarkEnd w:id="47"/>
     </w:p>
     <w:p>
       <w:pPr>
@@ -16769,14 +16813,14 @@
           <w:lang w:val="es-ES_tradnl"/>
         </w:rPr>
       </w:pPr>
-      <w:bookmarkStart w:id="47" w:name="_Toc346143301"/>
+      <w:bookmarkStart w:id="48" w:name="_Toc346143301"/>
       <w:r>
         <w:rPr>
           <w:lang w:val="es-ES_tradnl"/>
         </w:rPr>
         <w:t>Redis</w:t>
       </w:r>
-      <w:bookmarkEnd w:id="47"/>
+      <w:bookmarkEnd w:id="48"/>
     </w:p>
     <w:p>
       <w:pPr>
@@ -16812,14 +16856,14 @@
           <w:lang w:val="es-ES_tradnl"/>
         </w:rPr>
       </w:pPr>
-      <w:bookmarkStart w:id="48" w:name="_Toc346143302"/>
+      <w:bookmarkStart w:id="49" w:name="_Toc346143302"/>
       <w:r>
         <w:rPr>
           <w:lang w:val="es-ES_tradnl"/>
         </w:rPr>
         <w:t>Descripción general</w:t>
       </w:r>
-      <w:bookmarkEnd w:id="48"/>
+      <w:bookmarkEnd w:id="49"/>
     </w:p>
     <w:p>
       <w:pPr>
@@ -16888,14 +16932,14 @@
           <w:lang w:val="es-ES_tradnl"/>
         </w:rPr>
       </w:pPr>
-      <w:bookmarkStart w:id="49" w:name="_Toc346143303"/>
+      <w:bookmarkStart w:id="50" w:name="_Toc346143303"/>
       <w:r>
         <w:rPr>
           <w:lang w:val="es-ES_tradnl"/>
         </w:rPr>
         <w:t>Ventajas</w:t>
       </w:r>
-      <w:bookmarkEnd w:id="49"/>
+      <w:bookmarkEnd w:id="50"/>
       <w:r>
         <w:rPr>
           <w:lang w:val="es-ES_tradnl"/>
@@ -16990,7 +17034,7 @@
           <w:lang w:val="es-ES_tradnl"/>
         </w:rPr>
       </w:pPr>
-      <w:bookmarkStart w:id="50" w:name="_Toc346143304"/>
+      <w:bookmarkStart w:id="51" w:name="_Toc346143304"/>
       <w:r>
         <w:rPr>
           <w:lang w:val="es-ES_tradnl"/>
@@ -17009,7 +17053,7 @@
         </w:rPr>
         <w:t>comparativa</w:t>
       </w:r>
-      <w:bookmarkEnd w:id="50"/>
+      <w:bookmarkEnd w:id="51"/>
     </w:p>
     <w:p>
       <w:pPr>
@@ -17188,14 +17232,14 @@
           <w:lang w:val="es-ES_tradnl"/>
         </w:rPr>
       </w:pPr>
-      <w:bookmarkStart w:id="51" w:name="_Toc346143305"/>
+      <w:bookmarkStart w:id="52" w:name="_Toc346143305"/>
       <w:r>
         <w:rPr>
           <w:lang w:val="es-ES_tradnl"/>
         </w:rPr>
         <w:t>Justificación</w:t>
       </w:r>
-      <w:bookmarkEnd w:id="51"/>
+      <w:bookmarkEnd w:id="52"/>
     </w:p>
     <w:p>
       <w:pPr>
@@ -17357,14 +17401,14 @@
           <w:lang w:val="es-ES_tradnl"/>
         </w:rPr>
       </w:pPr>
-      <w:bookmarkStart w:id="52" w:name="_Toc346143306"/>
+      <w:bookmarkStart w:id="53" w:name="_Toc346143306"/>
       <w:r>
         <w:rPr>
           <w:lang w:val="es-ES_tradnl"/>
         </w:rPr>
         <w:t>Beneficios</w:t>
       </w:r>
-      <w:bookmarkEnd w:id="52"/>
+      <w:bookmarkEnd w:id="53"/>
     </w:p>
     <w:p>
       <w:pPr>
@@ -17478,14 +17522,14 @@
           <w:lang w:val="es-ES_tradnl"/>
         </w:rPr>
       </w:pPr>
-      <w:bookmarkStart w:id="53" w:name="_Toc346143307"/>
+      <w:bookmarkStart w:id="54" w:name="_Toc346143307"/>
       <w:r>
         <w:rPr>
           <w:lang w:val="es-ES_tradnl"/>
         </w:rPr>
         <w:t>Inversión</w:t>
       </w:r>
-      <w:bookmarkEnd w:id="53"/>
+      <w:bookmarkEnd w:id="54"/>
     </w:p>
     <w:p>
       <w:pPr>
@@ -17541,14 +17585,14 @@
           <w:lang w:val="es-ES_tradnl"/>
         </w:rPr>
       </w:pPr>
-      <w:bookmarkStart w:id="54" w:name="_Toc346143352"/>
+      <w:bookmarkStart w:id="55" w:name="_Toc346143352"/>
       <w:r>
         <w:rPr>
           <w:lang w:val="es-ES_tradnl"/>
         </w:rPr>
         <w:t>Especificaciones de Hardware:</w:t>
       </w:r>
-      <w:bookmarkEnd w:id="54"/>
+      <w:bookmarkEnd w:id="55"/>
     </w:p>
     <w:tbl>
       <w:tblPr>
@@ -17803,6 +17847,22 @@
     </w:p>
     <w:p>
       <w:pPr>
+        <w:ind w:firstLine="0"/>
+        <w:rPr>
+          <w:lang w:val="es-ES_tradnl"/>
+        </w:rPr>
+      </w:pPr>
+    </w:p>
+    <w:p>
+      <w:pPr>
+        <w:ind w:firstLine="0"/>
+        <w:rPr>
+          <w:lang w:val="es-ES_tradnl"/>
+        </w:rPr>
+      </w:pPr>
+    </w:p>
+    <w:p>
+      <w:pPr>
         <w:rPr>
           <w:lang w:val="es-ES_tradnl"/>
         </w:rPr>
@@ -17833,14 +17893,14 @@
           <w:lang w:val="es-ES_tradnl"/>
         </w:rPr>
       </w:pPr>
-      <w:bookmarkStart w:id="55" w:name="_Toc346143353"/>
+      <w:bookmarkStart w:id="56" w:name="_Toc346143353"/>
       <w:r>
         <w:rPr>
           <w:lang w:val="es-ES_tradnl"/>
         </w:rPr>
         <w:t>Especificaciones de Software</w:t>
       </w:r>
-      <w:bookmarkEnd w:id="55"/>
+      <w:bookmarkEnd w:id="56"/>
     </w:p>
     <w:tbl>
       <w:tblPr>
@@ -18254,14 +18314,14 @@
           <w:lang w:val="es-ES_tradnl"/>
         </w:rPr>
       </w:pPr>
-      <w:bookmarkStart w:id="56" w:name="_Toc346143354"/>
+      <w:bookmarkStart w:id="57" w:name="_Toc346143354"/>
       <w:r>
         <w:rPr>
           <w:lang w:val="es-ES_tradnl"/>
         </w:rPr>
         <w:t>Tiempo Invertido</w:t>
       </w:r>
-      <w:bookmarkEnd w:id="56"/>
+      <w:bookmarkEnd w:id="57"/>
     </w:p>
     <w:tbl>
       <w:tblPr>
@@ -18656,14 +18716,14 @@
           <w:lang w:val="es-ES_tradnl"/>
         </w:rPr>
       </w:pPr>
-      <w:bookmarkStart w:id="57" w:name="_Toc346143308"/>
+      <w:bookmarkStart w:id="58" w:name="_Toc346143308"/>
       <w:r>
         <w:rPr>
           <w:lang w:val="es-ES_tradnl"/>
         </w:rPr>
         <w:t>ANALISIS DE METODOS PARA EVALUCIONES ONLINE</w:t>
       </w:r>
-      <w:bookmarkEnd w:id="57"/>
+      <w:bookmarkEnd w:id="58"/>
     </w:p>
     <w:p>
       <w:pPr>
@@ -18721,14 +18781,14 @@
           <w:lang w:val="es-ES_tradnl"/>
         </w:rPr>
       </w:pPr>
-      <w:bookmarkStart w:id="58" w:name="_Toc346143309"/>
+      <w:bookmarkStart w:id="59" w:name="_Toc346143309"/>
       <w:r>
         <w:rPr>
           <w:lang w:val="es-ES_tradnl"/>
         </w:rPr>
         <w:t>Aspectos generales sobre sistemas de evaluación online</w:t>
       </w:r>
-      <w:bookmarkEnd w:id="58"/>
+      <w:bookmarkEnd w:id="59"/>
     </w:p>
     <w:p>
       <w:pPr>
@@ -18800,14 +18860,14 @@
           <w:lang w:val="es-ES_tradnl"/>
         </w:rPr>
       </w:pPr>
-      <w:bookmarkStart w:id="59" w:name="_Toc346143310"/>
+      <w:bookmarkStart w:id="60" w:name="_Toc346143310"/>
       <w:r>
         <w:rPr>
           <w:lang w:val="es-ES_tradnl"/>
         </w:rPr>
         <w:t>Preguntas convencionales</w:t>
       </w:r>
-      <w:bookmarkEnd w:id="59"/>
+      <w:bookmarkEnd w:id="60"/>
     </w:p>
     <w:p>
       <w:pPr>
@@ -18916,14 +18976,14 @@
           <w:lang w:val="es-ES_tradnl"/>
         </w:rPr>
       </w:pPr>
-      <w:bookmarkStart w:id="60" w:name="_Toc346143311"/>
+      <w:bookmarkStart w:id="61" w:name="_Toc346143311"/>
       <w:r>
         <w:rPr>
           <w:lang w:val="es-ES_tradnl"/>
         </w:rPr>
         <w:t>Preguntas de opción múltiple</w:t>
       </w:r>
-      <w:bookmarkEnd w:id="60"/>
+      <w:bookmarkEnd w:id="61"/>
     </w:p>
     <w:p>
       <w:pPr>
@@ -19062,14 +19122,14 @@
           <w:lang w:val="es-ES_tradnl"/>
         </w:rPr>
       </w:pPr>
-      <w:bookmarkStart w:id="61" w:name="_Toc346143312"/>
+      <w:bookmarkStart w:id="62" w:name="_Toc346143312"/>
       <w:r>
         <w:rPr>
           <w:lang w:val="es-ES_tradnl"/>
         </w:rPr>
         <w:t>Preguntas de falso/verdadero</w:t>
       </w:r>
-      <w:bookmarkEnd w:id="61"/>
+      <w:bookmarkEnd w:id="62"/>
     </w:p>
     <w:p>
       <w:pPr>
@@ -19318,7 +19378,7 @@
           <w:lang w:val="es-ES_tradnl"/>
         </w:rPr>
       </w:pPr>
-      <w:bookmarkStart w:id="62" w:name="_Toc346143313"/>
+      <w:bookmarkStart w:id="63" w:name="_Toc346143313"/>
       <w:r>
         <w:rPr>
           <w:lang w:val="es-ES_tradnl"/>
@@ -19331,7 +19391,7 @@
         </w:rPr>
         <w:t xml:space="preserve"> disponibles para evaluaciones online</w:t>
       </w:r>
-      <w:bookmarkEnd w:id="62"/>
+      <w:bookmarkEnd w:id="63"/>
     </w:p>
     <w:p>
       <w:pPr>
@@ -19415,14 +19475,14 @@
           <w:lang w:val="es-ES_tradnl"/>
         </w:rPr>
       </w:pPr>
-      <w:bookmarkStart w:id="63" w:name="_Toc346143314"/>
+      <w:bookmarkStart w:id="64" w:name="_Toc346143314"/>
       <w:r>
         <w:rPr>
           <w:lang w:val="es-ES_tradnl"/>
         </w:rPr>
         <w:t>Disponibles en la Universidad de San Carlos</w:t>
       </w:r>
-      <w:bookmarkEnd w:id="63"/>
+      <w:bookmarkEnd w:id="64"/>
     </w:p>
     <w:p>
       <w:pPr>
@@ -19496,14 +19556,14 @@
           <w:lang w:val="es-ES_tradnl"/>
         </w:rPr>
       </w:pPr>
-      <w:bookmarkStart w:id="64" w:name="_Toc346143315"/>
+      <w:bookmarkStart w:id="65" w:name="_Toc346143315"/>
       <w:r>
         <w:rPr>
           <w:lang w:val="es-ES_tradnl"/>
         </w:rPr>
         <w:t>Sistema de evaluación para pruebas especificas de computación (SAE/SAP) en la Facultad de Ingeniería</w:t>
       </w:r>
-      <w:bookmarkEnd w:id="64"/>
+      <w:bookmarkEnd w:id="65"/>
     </w:p>
     <w:p>
       <w:pPr>
@@ -19843,14 +19903,14 @@
           <w:lang w:val="es-ES_tradnl"/>
         </w:rPr>
       </w:pPr>
-      <w:bookmarkStart w:id="65" w:name="_Toc346143316"/>
+      <w:bookmarkStart w:id="66" w:name="_Toc346143316"/>
       <w:r>
         <w:rPr>
           <w:lang w:val="es-ES_tradnl"/>
         </w:rPr>
         <w:t>Sistema de evaluación para examen de ubicación de idioma técnico en la Facultad de Ingeniería</w:t>
       </w:r>
-      <w:bookmarkEnd w:id="65"/>
+      <w:bookmarkEnd w:id="66"/>
     </w:p>
     <w:p>
       <w:pPr>
@@ -19995,19 +20055,7 @@
         <w:rPr>
           <w:lang w:val="es-ES_tradnl"/>
         </w:rPr>
-        <w:t>evalu</w:t>
-      </w:r>
-      <w:r>
-        <w:rPr>
-          <w:lang w:val="es-ES_tradnl"/>
-        </w:rPr>
-        <w:t>a</w:t>
-      </w:r>
-      <w:r>
-        <w:rPr>
-          <w:lang w:val="es-ES_tradnl"/>
-        </w:rPr>
-        <w:t>ción</w:t>
+        <w:t>evaluación</w:t>
       </w:r>
       <w:r>
         <w:rPr>
@@ -20043,13 +20091,7 @@
         <w:rPr>
           <w:lang w:val="es-ES_tradnl"/>
         </w:rPr>
-        <w:t>lo que implica un mayor consum</w:t>
-      </w:r>
-      <w:r>
-        <w:rPr>
-          <w:lang w:val="es-ES_tradnl"/>
-        </w:rPr>
-        <w:t>o</w:t>
+        <w:t>lo que implica un mayor consumo</w:t>
       </w:r>
       <w:r>
         <w:rPr>
@@ -20097,19 +20139,7 @@
         <w:rPr>
           <w:lang w:val="es-ES_tradnl"/>
         </w:rPr>
-        <w:t>ev</w:t>
-      </w:r>
-      <w:r>
-        <w:rPr>
-          <w:lang w:val="es-ES_tradnl"/>
-        </w:rPr>
-        <w:t>al</w:t>
-      </w:r>
-      <w:r>
-        <w:rPr>
-          <w:lang w:val="es-ES_tradnl"/>
-        </w:rPr>
-        <w:t>uación</w:t>
+        <w:t>evaluación</w:t>
       </w:r>
       <w:r>
         <w:rPr>
@@ -20168,14 +20198,14 @@
           <w:lang w:val="es-ES_tradnl"/>
         </w:rPr>
       </w:pPr>
-      <w:bookmarkStart w:id="66" w:name="_Toc346143317"/>
+      <w:bookmarkStart w:id="67" w:name="_Toc346143317"/>
       <w:r>
         <w:rPr>
           <w:lang w:val="es-ES_tradnl"/>
         </w:rPr>
         <w:t>Disponibles en internet</w:t>
       </w:r>
-      <w:bookmarkEnd w:id="66"/>
+      <w:bookmarkEnd w:id="67"/>
     </w:p>
     <w:p>
       <w:pPr>
@@ -20223,14 +20253,14 @@
           <w:lang w:val="es-ES_tradnl"/>
         </w:rPr>
       </w:pPr>
-      <w:bookmarkStart w:id="67" w:name="_Toc346143318"/>
+      <w:bookmarkStart w:id="68" w:name="_Toc346143318"/>
       <w:r>
         <w:rPr>
           <w:lang w:val="es-ES_tradnl"/>
         </w:rPr>
         <w:t>Socrative</w:t>
       </w:r>
-      <w:bookmarkEnd w:id="67"/>
+      <w:bookmarkEnd w:id="68"/>
     </w:p>
     <w:p>
       <w:pPr>
@@ -20425,14 +20455,14 @@
           <w:lang w:val="es-ES_tradnl"/>
         </w:rPr>
       </w:pPr>
-      <w:bookmarkStart w:id="68" w:name="_Toc346143339"/>
+      <w:bookmarkStart w:id="69" w:name="_Toc346143339"/>
       <w:r>
         <w:rPr>
           <w:lang w:val="es-ES_tradnl"/>
         </w:rPr>
         <w:t>Comparativa versiones de Socrative</w:t>
       </w:r>
-      <w:bookmarkEnd w:id="68"/>
+      <w:bookmarkEnd w:id="69"/>
     </w:p>
     <w:p>
       <w:pPr>
@@ -20697,14 +20727,14 @@
           <w:lang w:val="es-ES_tradnl"/>
         </w:rPr>
       </w:pPr>
-      <w:bookmarkStart w:id="69" w:name="_Toc346143319"/>
+      <w:bookmarkStart w:id="70" w:name="_Toc346143319"/>
       <w:r>
         <w:rPr>
           <w:lang w:val="es-ES_tradnl"/>
         </w:rPr>
         <w:t>Quizstar de 4teachers</w:t>
       </w:r>
-      <w:bookmarkEnd w:id="69"/>
+      <w:bookmarkEnd w:id="70"/>
     </w:p>
     <w:p>
       <w:pPr>
@@ -20816,7 +20846,7 @@
           <w:lang w:val="es-ES_tradnl"/>
         </w:rPr>
       </w:pPr>
-      <w:bookmarkStart w:id="70" w:name="_Toc346143340"/>
+      <w:bookmarkStart w:id="71" w:name="_Toc346143340"/>
       <w:r>
         <w:rPr>
           <w:lang w:val="es-ES_tradnl"/>
@@ -20829,7 +20859,7 @@
         </w:rPr>
         <w:t xml:space="preserve"> principales de Quizstar</w:t>
       </w:r>
-      <w:bookmarkEnd w:id="70"/>
+      <w:bookmarkEnd w:id="71"/>
     </w:p>
     <w:p>
       <w:pPr>
@@ -21005,14 +21035,14 @@
           <w:lang w:val="es-ES_tradnl"/>
         </w:rPr>
       </w:pPr>
-      <w:bookmarkStart w:id="71" w:name="_Toc346143320"/>
+      <w:bookmarkStart w:id="72" w:name="_Toc346143320"/>
       <w:r>
         <w:rPr>
           <w:lang w:val="es-ES_tradnl"/>
         </w:rPr>
         <w:t>QuizWorks</w:t>
       </w:r>
-      <w:bookmarkEnd w:id="71"/>
+      <w:bookmarkEnd w:id="72"/>
     </w:p>
     <w:p>
       <w:pPr>
@@ -21068,14 +21098,14 @@
           <w:lang w:val="es-ES_tradnl"/>
         </w:rPr>
       </w:pPr>
-      <w:bookmarkStart w:id="72" w:name="_Toc346143321"/>
+      <w:bookmarkStart w:id="73" w:name="_Toc346143321"/>
       <w:r>
         <w:rPr>
           <w:lang w:val="es-ES_tradnl"/>
         </w:rPr>
         <w:t>ARQUITECTURA DE LA APLICACION</w:t>
       </w:r>
-      <w:bookmarkEnd w:id="72"/>
+      <w:bookmarkEnd w:id="73"/>
     </w:p>
     <w:p>
       <w:pPr>
@@ -21132,14 +21162,14 @@
           <w:lang w:val="es-ES_tradnl"/>
         </w:rPr>
       </w:pPr>
-      <w:bookmarkStart w:id="73" w:name="_Toc346143322"/>
+      <w:bookmarkStart w:id="74" w:name="_Toc346143322"/>
       <w:r>
         <w:rPr>
           <w:lang w:val="es-ES_tradnl"/>
         </w:rPr>
         <w:t>Vista Lógica</w:t>
       </w:r>
-      <w:bookmarkEnd w:id="73"/>
+      <w:bookmarkEnd w:id="74"/>
     </w:p>
     <w:p>
       <w:pPr>
@@ -21223,14 +21253,14 @@
           <w:lang w:val="es-ES_tradnl"/>
         </w:rPr>
       </w:pPr>
-      <w:bookmarkStart w:id="74" w:name="_Toc346143323"/>
+      <w:bookmarkStart w:id="75" w:name="_Toc346143323"/>
       <w:r>
         <w:rPr>
           <w:lang w:val="es-ES_tradnl"/>
         </w:rPr>
         <w:t>Diagrama de Clases</w:t>
       </w:r>
-      <w:bookmarkEnd w:id="74"/>
+      <w:bookmarkEnd w:id="75"/>
     </w:p>
     <w:p>
       <w:pPr>
@@ -21354,14 +21384,14 @@
           <w:lang w:val="es-ES_tradnl"/>
         </w:rPr>
       </w:pPr>
-      <w:bookmarkStart w:id="75" w:name="_Toc346143341"/>
+      <w:bookmarkStart w:id="76" w:name="_Toc346143341"/>
       <w:r>
         <w:rPr>
           <w:lang w:val="es-ES_tradnl"/>
         </w:rPr>
         <w:t>Diagrama de Clases</w:t>
       </w:r>
-      <w:bookmarkEnd w:id="75"/>
+      <w:bookmarkEnd w:id="76"/>
     </w:p>
     <w:p>
       <w:pPr>
@@ -21464,14 +21494,14 @@
           <w:lang w:val="es-ES_tradnl"/>
         </w:rPr>
       </w:pPr>
-      <w:bookmarkStart w:id="76" w:name="_Toc346143324"/>
+      <w:bookmarkStart w:id="77" w:name="_Toc346143324"/>
       <w:r>
         <w:rPr>
           <w:lang w:val="es-ES_tradnl"/>
         </w:rPr>
         <w:t>Diagrama de Datos</w:t>
       </w:r>
-      <w:bookmarkEnd w:id="76"/>
+      <w:bookmarkEnd w:id="77"/>
     </w:p>
     <w:p>
       <w:pPr>
@@ -21574,14 +21604,14 @@
           <w:lang w:val="es-ES_tradnl"/>
         </w:rPr>
       </w:pPr>
-      <w:bookmarkStart w:id="77" w:name="_Toc346143342"/>
+      <w:bookmarkStart w:id="78" w:name="_Toc346143342"/>
       <w:r>
         <w:rPr>
           <w:lang w:val="es-ES_tradnl"/>
         </w:rPr>
         <w:t>Diagrama de base de datos</w:t>
       </w:r>
-      <w:bookmarkEnd w:id="77"/>
+      <w:bookmarkEnd w:id="78"/>
     </w:p>
     <w:p>
       <w:pPr>
@@ -21684,14 +21714,14 @@
           <w:lang w:val="es-ES_tradnl"/>
         </w:rPr>
       </w:pPr>
-      <w:bookmarkStart w:id="78" w:name="_Toc346143325"/>
+      <w:bookmarkStart w:id="79" w:name="_Toc346143325"/>
       <w:r>
         <w:rPr>
           <w:lang w:val="es-ES_tradnl"/>
         </w:rPr>
         <w:t>Diagramas de Secuencia</w:t>
       </w:r>
-      <w:bookmarkEnd w:id="78"/>
+      <w:bookmarkEnd w:id="79"/>
     </w:p>
     <w:p>
       <w:pPr>
@@ -21777,14 +21807,14 @@
           <w:lang w:val="es-ES_tradnl"/>
         </w:rPr>
       </w:pPr>
-      <w:bookmarkStart w:id="79" w:name="_Toc346143343"/>
+      <w:bookmarkStart w:id="80" w:name="_Toc346143343"/>
       <w:r>
         <w:rPr>
           <w:lang w:val="es-ES_tradnl"/>
         </w:rPr>
         <w:t>Diagrama de secuencia para tutores y catedráticos</w:t>
       </w:r>
-      <w:bookmarkEnd w:id="79"/>
+      <w:bookmarkEnd w:id="80"/>
     </w:p>
     <w:p>
       <w:pPr>
@@ -21918,8 +21948,6 @@
         </w:rPr>
         <w:t>se puede</w:t>
       </w:r>
-      <w:bookmarkStart w:id="80" w:name="_GoBack"/>
-      <w:bookmarkEnd w:id="80"/>
       <w:r>
         <w:rPr>
           <w:lang w:val="es-ES_tradnl"/>
@@ -24306,7 +24334,7 @@
           <w:rPr>
             <w:noProof/>
           </w:rPr>
-          <w:t>XI</w:t>
+          <w:t>XIV</w:t>
         </w:r>
         <w:r>
           <w:rPr>
@@ -24355,7 +24383,7 @@
           <w:rPr>
             <w:noProof/>
           </w:rPr>
-          <w:t>52</w:t>
+          <w:t>34</w:t>
         </w:r>
         <w:r>
           <w:rPr>
@@ -29215,7 +29243,7 @@
 </file>
 
 <file path=customXml/itemProps1.xml><?xml version="1.0" encoding="utf-8"?>
-<ds:datastoreItem xmlns:ds="http://schemas.openxmlformats.org/officeDocument/2006/customXml" ds:itemID="{C61CF012-8B1C-0E42-B4C9-90BF50A0400F}">
+<ds:datastoreItem xmlns:ds="http://schemas.openxmlformats.org/officeDocument/2006/customXml" ds:itemID="{D0FA08E4-EFC7-1942-916A-45BCC485EC84}">
   <ds:schemaRefs>
     <ds:schemaRef ds:uri="http://schemas.openxmlformats.org/officeDocument/2006/bibliography"/>
   </ds:schemaRefs>

</xml_diff>